<commit_message>
Updated HomeController Testing and Retro
1) The retrospective from sprint 2 is updated and ready to turn in.
2) Updated HomeController testing back up to 98% coverage for the work I did yesterday in the HomeController.
</commit_message>
<xml_diff>
--- a/sprints/Sprint2/Sprint Retrospective Report 2.docx
+++ b/sprints/Sprint2/Sprint Retrospective Report 2.docx
@@ -35,6 +35,9 @@
       <w:r>
         <w:tab/>
       </w:r>
+      <w:r>
+        <w:t>Group 7</w:t>
+      </w:r>
     </w:p>
     <w:p>
       <w:r>
@@ -46,6 +49,9 @@
       </w:r>
       <w:r>
         <w:t>:</w:t>
+      </w:r>
+      <w:r>
+        <w:t xml:space="preserve"> Jacob Haas and Daniel Rivera</w:t>
       </w:r>
     </w:p>
     <w:p>
@@ -267,23 +273,55 @@
                 <w:rFonts w:ascii="Calibri" w:hAnsi="Calibri" w:cs="Calibri"/>
                 <w:color w:val="000000"/>
               </w:rPr>
-              <w:t xml:space="preserve">View Board </w:t>
-            </w:r>
-            <w:proofErr w:type="gramStart"/>
+              <w:t>View Board for  my Project</w:t>
+            </w:r>
+          </w:p>
+        </w:tc>
+        <w:tc>
+          <w:tcPr>
+            <w:tcW w:w="1530" w:type="dxa"/>
+            <w:vAlign w:val="bottom"/>
+          </w:tcPr>
+          <w:p>
             <w:r>
               <w:rPr>
                 <w:rFonts w:ascii="Calibri" w:hAnsi="Calibri" w:cs="Calibri"/>
                 <w:color w:val="000000"/>
               </w:rPr>
-              <w:t>for  my</w:t>
-            </w:r>
-            <w:proofErr w:type="gramEnd"/>
+              <w:t>Daniel</w:t>
+            </w:r>
+          </w:p>
+        </w:tc>
+        <w:tc>
+          <w:tcPr>
+            <w:tcW w:w="1639" w:type="dxa"/>
+          </w:tcPr>
+          <w:p>
+            <w:r>
+              <w:t>Completed</w:t>
+            </w:r>
+          </w:p>
+        </w:tc>
+        <w:tc>
+          <w:tcPr>
+            <w:tcW w:w="2316" w:type="dxa"/>
+          </w:tcPr>
+          <w:p/>
+        </w:tc>
+      </w:tr>
+      <w:tr>
+        <w:tc>
+          <w:tcPr>
+            <w:tcW w:w="3865" w:type="dxa"/>
+            <w:vAlign w:val="bottom"/>
+          </w:tcPr>
+          <w:p>
             <w:r>
               <w:rPr>
                 <w:rFonts w:ascii="Calibri" w:hAnsi="Calibri" w:cs="Calibri"/>
                 <w:color w:val="000000"/>
               </w:rPr>
-              <w:t xml:space="preserve"> Project</w:t>
+              <w:t>failed login (bad credentials) does not generate any feedback</w:t>
             </w:r>
           </w:p>
         </w:tc>
@@ -298,7 +336,7 @@
                 <w:rFonts w:ascii="Calibri" w:hAnsi="Calibri" w:cs="Calibri"/>
                 <w:color w:val="000000"/>
               </w:rPr>
-              <w:t>Daniel</w:t>
+              <w:t>Jacob</w:t>
             </w:r>
           </w:p>
         </w:tc>
@@ -308,7 +346,7 @@
           </w:tcPr>
           <w:p>
             <w:r>
-              <w:t>Completed</w:t>
+              <w:t>Incomplete</w:t>
             </w:r>
           </w:p>
         </w:tc>
@@ -316,7 +354,11 @@
           <w:tcPr>
             <w:tcW w:w="2316" w:type="dxa"/>
           </w:tcPr>
-          <w:p/>
+          <w:p>
+            <w:r>
+              <w:t>Need enhancements</w:t>
+            </w:r>
+          </w:p>
         </w:tc>
       </w:tr>
       <w:tr>
@@ -331,7 +373,7 @@
                 <w:rFonts w:ascii="Calibri" w:hAnsi="Calibri" w:cs="Calibri"/>
                 <w:color w:val="000000"/>
               </w:rPr>
-              <w:t>failed login (bad credentials) does not generate any feedback</w:t>
+              <w:t>edit group/ project should assign member/group using separate box for list of options and list of currently selected items</w:t>
             </w:r>
           </w:p>
         </w:tc>
@@ -366,7 +408,7 @@
           </w:tcPr>
           <w:p>
             <w:r>
-              <w:t>Need enhancements</w:t>
+              <w:t>Bug still happening</w:t>
             </w:r>
           </w:p>
         </w:tc>
@@ -383,7 +425,7 @@
                 <w:rFonts w:ascii="Calibri" w:hAnsi="Calibri" w:cs="Calibri"/>
                 <w:color w:val="000000"/>
               </w:rPr>
-              <w:t>edit group/ project should assign member/group using separate box for list of options and list of currently selected items</w:t>
+              <w:t>show error when adding group/project on the modal instead of the page behind the modal</w:t>
             </w:r>
           </w:p>
         </w:tc>
@@ -398,7 +440,7 @@
                 <w:rFonts w:ascii="Calibri" w:hAnsi="Calibri" w:cs="Calibri"/>
                 <w:color w:val="000000"/>
               </w:rPr>
-              <w:t>Jacob</w:t>
+              <w:t>Daniel</w:t>
             </w:r>
           </w:p>
         </w:tc>
@@ -408,7 +450,7 @@
           </w:tcPr>
           <w:p>
             <w:r>
-              <w:t>Incomplete</w:t>
+              <w:t>Completed</w:t>
             </w:r>
           </w:p>
         </w:tc>
@@ -416,11 +458,7 @@
           <w:tcPr>
             <w:tcW w:w="2316" w:type="dxa"/>
           </w:tcPr>
-          <w:p>
-            <w:r>
-              <w:t>Bug still happening</w:t>
-            </w:r>
-          </w:p>
+          <w:p/>
         </w:tc>
       </w:tr>
       <w:tr>
@@ -435,7 +473,14 @@
                 <w:rFonts w:ascii="Calibri" w:hAnsi="Calibri" w:cs="Calibri"/>
                 <w:color w:val="000000"/>
               </w:rPr>
-              <w:t>show error when adding group/project on the modal instead of the page behind the modal</w:t>
+              <w:t>add support for search/filtering large lists</w:t>
+            </w:r>
+            <w:r>
+              <w:rPr>
+                <w:rFonts w:ascii="Calibri" w:hAnsi="Calibri" w:cs="Calibri"/>
+                <w:color w:val="000000"/>
+              </w:rPr>
+              <w:t> </w:t>
             </w:r>
           </w:p>
         </w:tc>
@@ -450,7 +495,7 @@
                 <w:rFonts w:ascii="Calibri" w:hAnsi="Calibri" w:cs="Calibri"/>
                 <w:color w:val="000000"/>
               </w:rPr>
-              <w:t>Daniel</w:t>
+              <w:t>Jacob</w:t>
             </w:r>
           </w:p>
         </w:tc>
@@ -483,20 +528,46 @@
                 <w:rFonts w:ascii="Calibri" w:hAnsi="Calibri" w:cs="Calibri"/>
                 <w:color w:val="000000"/>
               </w:rPr>
-              <w:t>add support for search/filtering large lists</w:t>
-            </w:r>
+              <w:t>user should be able to view (but not edit) users, groups, and projects;</w:t>
+            </w:r>
+          </w:p>
+        </w:tc>
+        <w:tc>
+          <w:tcPr>
+            <w:tcW w:w="1530" w:type="dxa"/>
+            <w:vAlign w:val="bottom"/>
+          </w:tcPr>
+          <w:p>
             <w:r>
               <w:rPr>
                 <w:rFonts w:ascii="Calibri" w:hAnsi="Calibri" w:cs="Calibri"/>
                 <w:color w:val="000000"/>
               </w:rPr>
-              <w:t> </w:t>
-            </w:r>
-          </w:p>
-        </w:tc>
-        <w:tc>
-          <w:tcPr>
-            <w:tcW w:w="1530" w:type="dxa"/>
+              <w:t>Daniel</w:t>
+            </w:r>
+          </w:p>
+        </w:tc>
+        <w:tc>
+          <w:tcPr>
+            <w:tcW w:w="1639" w:type="dxa"/>
+          </w:tcPr>
+          <w:p>
+            <w:r>
+              <w:t>Completed</w:t>
+            </w:r>
+          </w:p>
+        </w:tc>
+        <w:tc>
+          <w:tcPr>
+            <w:tcW w:w="2316" w:type="dxa"/>
+          </w:tcPr>
+          <w:p/>
+        </w:tc>
+      </w:tr>
+      <w:tr>
+        <w:tc>
+          <w:tcPr>
+            <w:tcW w:w="3865" w:type="dxa"/>
             <w:vAlign w:val="bottom"/>
           </w:tcPr>
           <w:p>
@@ -505,104 +576,7 @@
                 <w:rFonts w:ascii="Calibri" w:hAnsi="Calibri" w:cs="Calibri"/>
                 <w:color w:val="000000"/>
               </w:rPr>
-              <w:t>Jacob</w:t>
-            </w:r>
-          </w:p>
-        </w:tc>
-        <w:tc>
-          <w:tcPr>
-            <w:tcW w:w="1639" w:type="dxa"/>
-          </w:tcPr>
-          <w:p>
-            <w:r>
-              <w:t>Completed</w:t>
-            </w:r>
-          </w:p>
-        </w:tc>
-        <w:tc>
-          <w:tcPr>
-            <w:tcW w:w="2316" w:type="dxa"/>
-          </w:tcPr>
-          <w:p/>
-        </w:tc>
-      </w:tr>
-      <w:tr>
-        <w:tc>
-          <w:tcPr>
-            <w:tcW w:w="3865" w:type="dxa"/>
-            <w:vAlign w:val="bottom"/>
-          </w:tcPr>
-          <w:p>
-            <w:r>
-              <w:rPr>
-                <w:rFonts w:ascii="Calibri" w:hAnsi="Calibri" w:cs="Calibri"/>
-                <w:color w:val="000000"/>
-              </w:rPr>
-              <w:t>user should be able to view (but not edit) users, groups, and projects;</w:t>
-            </w:r>
-          </w:p>
-        </w:tc>
-        <w:tc>
-          <w:tcPr>
-            <w:tcW w:w="1530" w:type="dxa"/>
-            <w:vAlign w:val="bottom"/>
-          </w:tcPr>
-          <w:p>
-            <w:r>
-              <w:rPr>
-                <w:rFonts w:ascii="Calibri" w:hAnsi="Calibri" w:cs="Calibri"/>
-                <w:color w:val="000000"/>
-              </w:rPr>
-              <w:t>Daniel</w:t>
-            </w:r>
-          </w:p>
-        </w:tc>
-        <w:tc>
-          <w:tcPr>
-            <w:tcW w:w="1639" w:type="dxa"/>
-          </w:tcPr>
-          <w:p>
-            <w:r>
-              <w:t>Completed</w:t>
-            </w:r>
-          </w:p>
-        </w:tc>
-        <w:tc>
-          <w:tcPr>
-            <w:tcW w:w="2316" w:type="dxa"/>
-          </w:tcPr>
-          <w:p/>
-        </w:tc>
-      </w:tr>
-      <w:tr>
-        <w:tc>
-          <w:tcPr>
-            <w:tcW w:w="3865" w:type="dxa"/>
-            <w:vAlign w:val="bottom"/>
-          </w:tcPr>
-          <w:p>
-            <w:r>
-              <w:rPr>
-                <w:rFonts w:ascii="Calibri" w:hAnsi="Calibri" w:cs="Calibri"/>
-                <w:color w:val="000000"/>
-              </w:rPr>
-              <w:t xml:space="preserve">when adding group to project that has a different manager, should require </w:t>
-            </w:r>
-            <w:proofErr w:type="gramStart"/>
-            <w:r>
-              <w:rPr>
-                <w:rFonts w:ascii="Calibri" w:hAnsi="Calibri" w:cs="Calibri"/>
-                <w:color w:val="000000"/>
-              </w:rPr>
-              <w:t>other</w:t>
-            </w:r>
-            <w:proofErr w:type="gramEnd"/>
-            <w:r>
-              <w:rPr>
-                <w:rFonts w:ascii="Calibri" w:hAnsi="Calibri" w:cs="Calibri"/>
-                <w:color w:val="000000"/>
-              </w:rPr>
-              <w:t xml:space="preserve"> manager to access project and approve add before fully adding to project </w:t>
+              <w:t xml:space="preserve">when adding group to project that has a different manager, should require other manager to access project and approve add before fully adding to project </w:t>
             </w:r>
           </w:p>
         </w:tc>
@@ -929,15 +903,7 @@
         </w:numPr>
       </w:pPr>
       <w:r>
-        <w:t xml:space="preserve">A git </w:t>
-      </w:r>
-      <w:proofErr w:type="gramStart"/>
-      <w:r>
-        <w:t>commit</w:t>
-      </w:r>
-      <w:proofErr w:type="gramEnd"/>
-      <w:r>
-        <w:t xml:space="preserve"> message</w:t>
+        <w:t>A git commit message</w:t>
       </w:r>
       <w:r>
         <w:t xml:space="preserve"> (please include the commit ID and date/time)</w:t>
@@ -1811,6 +1777,2075 @@
           <w:bCs/>
         </w:rPr>
       </w:pPr>
+      <w:r>
+        <w:rPr>
+          <w:b/>
+          <w:bCs/>
+        </w:rPr>
+        <w:t xml:space="preserve">To dynamically render the Kanban Board, you can use a Razor View that iterates over the projects and their respective columns and tickets. You’ll want to make use of </w:t>
+      </w:r>
+      <w:proofErr w:type="spellStart"/>
+      <w:r>
+        <w:rPr>
+          <w:b/>
+          <w:bCs/>
+        </w:rPr>
+        <w:t>ViewBag</w:t>
+      </w:r>
+      <w:proofErr w:type="spellEnd"/>
+      <w:r>
+        <w:rPr>
+          <w:b/>
+          <w:bCs/>
+        </w:rPr>
+        <w:t xml:space="preserve"> to pass user permissions and restrict actions accordingly. Here’s a structured approach:</w:t>
+      </w:r>
+    </w:p>
+    <w:p>
+      <w:pPr>
+        <w:numPr>
+          <w:ilvl w:val="0"/>
+          <w:numId w:val="4"/>
+        </w:numPr>
+        <w:rPr>
+          <w:b/>
+          <w:bCs/>
+        </w:rPr>
+      </w:pPr>
+      <w:r>
+        <w:rPr>
+          <w:b/>
+          <w:bCs/>
+        </w:rPr>
+        <w:t>Project Selection – List all user projects so they can switch between them.</w:t>
+      </w:r>
+    </w:p>
+    <w:p>
+      <w:pPr>
+        <w:numPr>
+          <w:ilvl w:val="0"/>
+          <w:numId w:val="4"/>
+        </w:numPr>
+        <w:rPr>
+          <w:b/>
+          <w:bCs/>
+        </w:rPr>
+      </w:pPr>
+      <w:r>
+        <w:rPr>
+          <w:b/>
+          <w:bCs/>
+        </w:rPr>
+        <w:t>Column Management – Allow adding, renaming, and deleting columns if the user has the required permissions.</w:t>
+      </w:r>
+    </w:p>
+    <w:p>
+      <w:pPr>
+        <w:numPr>
+          <w:ilvl w:val="0"/>
+          <w:numId w:val="4"/>
+        </w:numPr>
+        <w:rPr>
+          <w:b/>
+          <w:bCs/>
+        </w:rPr>
+      </w:pPr>
+      <w:r>
+        <w:rPr>
+          <w:b/>
+          <w:bCs/>
+        </w:rPr>
+        <w:t>Ticket Display &amp; Drag-and-Drop – Show tickets and allow moving them between columns if permitted.</w:t>
+      </w:r>
+    </w:p>
+    <w:p>
+      <w:pPr>
+        <w:numPr>
+          <w:ilvl w:val="0"/>
+          <w:numId w:val="4"/>
+        </w:numPr>
+        <w:rPr>
+          <w:b/>
+          <w:bCs/>
+        </w:rPr>
+      </w:pPr>
+      <w:r>
+        <w:rPr>
+          <w:b/>
+          <w:bCs/>
+        </w:rPr>
+        <w:t>Modals for Actions – Use modals to manage tickets and columns.</w:t>
+      </w:r>
+    </w:p>
+    <w:p>
+      <w:pPr>
+        <w:rPr>
+          <w:b/>
+          <w:bCs/>
+        </w:rPr>
+      </w:pPr>
+      <w:r>
+        <w:rPr>
+          <w:b/>
+          <w:bCs/>
+        </w:rPr>
+        <w:lastRenderedPageBreak/>
+        <w:drawing>
+          <wp:inline distT="0" distB="0" distL="0" distR="0" wp14:anchorId="03C18A11" wp14:editId="7FE3C9B2">
+            <wp:extent cx="5280025" cy="8229600"/>
+            <wp:effectExtent l="0" t="0" r="0" b="0"/>
+            <wp:docPr id="1337601143" name="Picture 1" descr="A screenshot of a computer program&#10;&#10;AI-generated content may be incorrect."/>
+            <wp:cNvGraphicFramePr>
+              <a:graphicFrameLocks xmlns:a="http://schemas.openxmlformats.org/drawingml/2006/main" noChangeAspect="1"/>
+            </wp:cNvGraphicFramePr>
+            <a:graphic xmlns:a="http://schemas.openxmlformats.org/drawingml/2006/main">
+              <a:graphicData uri="http://schemas.openxmlformats.org/drawingml/2006/picture">
+                <pic:pic xmlns:pic="http://schemas.openxmlformats.org/drawingml/2006/picture">
+                  <pic:nvPicPr>
+                    <pic:cNvPr id="1337601143" name="Picture 1" descr="A screenshot of a computer program&#10;&#10;AI-generated content may be incorrect."/>
+                    <pic:cNvPicPr/>
+                  </pic:nvPicPr>
+                  <pic:blipFill>
+                    <a:blip r:embed="rId5"/>
+                    <a:stretch>
+                      <a:fillRect/>
+                    </a:stretch>
+                  </pic:blipFill>
+                  <pic:spPr>
+                    <a:xfrm>
+                      <a:off x="0" y="0"/>
+                      <a:ext cx="5280025" cy="8229600"/>
+                    </a:xfrm>
+                    <a:prstGeom prst="rect">
+                      <a:avLst/>
+                    </a:prstGeom>
+                  </pic:spPr>
+                </pic:pic>
+              </a:graphicData>
+            </a:graphic>
+          </wp:inline>
+        </w:drawing>
+      </w:r>
+    </w:p>
+    <w:p>
+      <w:pPr>
+        <w:rPr>
+          <w:b/>
+          <w:bCs/>
+        </w:rPr>
+      </w:pPr>
+      <w:r>
+        <w:rPr>
+          <w:b/>
+          <w:bCs/>
+        </w:rPr>
+        <w:lastRenderedPageBreak/>
+        <w:t>This approach ensures that projects and their Kanban boards are displayed dynamically, with permissions properly handled. You should also implement JavaScript functions for drag-and-drop behavior, modal interactions, and AJAX requests for smooth user interaction.</w:t>
+      </w:r>
+    </w:p>
+    <w:p>
+      <w:pPr>
+        <w:rPr>
+          <w:b/>
+          <w:bCs/>
+        </w:rPr>
+      </w:pPr>
+      <w:r>
+        <w:rPr>
+          <w:b/>
+          <w:bCs/>
+        </w:rPr>
+        <w:t>Let me know if you need help with specific functionality!</w:t>
+      </w:r>
+    </w:p>
+    <w:p>
+      <w:pPr>
+        <w:rPr>
+          <w:b/>
+          <w:bCs/>
+        </w:rPr>
+      </w:pPr>
+      <w:r>
+        <w:rPr>
+          <w:b/>
+          <w:bCs/>
+        </w:rPr>
+        <w:br/>
+      </w:r>
+      <w:r>
+        <w:rPr>
+          <w:b/>
+          <w:bCs/>
+        </w:rPr>
+        <w:t>ChatGPT:</w:t>
+      </w:r>
+      <w:r>
+        <w:rPr>
+          <w:b/>
+          <w:bCs/>
+        </w:rPr>
+        <w:br/>
+        <w:t>To implement the JavaScript logic for your Kanban board, you'll need to use event listeners to handle drag-and-drop interactions, AJAX requests to update the backend, and modal controls for adding, editing, and deleting tickets.</w:t>
+      </w:r>
+    </w:p>
+    <w:p>
+      <w:pPr>
+        <w:rPr>
+          <w:b/>
+          <w:bCs/>
+        </w:rPr>
+      </w:pPr>
+      <w:r>
+        <w:rPr>
+          <w:b/>
+          <w:bCs/>
+        </w:rPr>
+        <w:t>Here’s a structured approach:</w:t>
+      </w:r>
+    </w:p>
+    <w:p>
+      <w:pPr>
+        <w:numPr>
+          <w:ilvl w:val="0"/>
+          <w:numId w:val="5"/>
+        </w:numPr>
+        <w:rPr>
+          <w:b/>
+          <w:bCs/>
+        </w:rPr>
+      </w:pPr>
+      <w:r>
+        <w:rPr>
+          <w:b/>
+          <w:bCs/>
+        </w:rPr>
+        <w:t>Drag-and-Drop Handling</w:t>
+      </w:r>
+    </w:p>
+    <w:p>
+      <w:pPr>
+        <w:numPr>
+          <w:ilvl w:val="1"/>
+          <w:numId w:val="5"/>
+        </w:numPr>
+        <w:rPr>
+          <w:b/>
+          <w:bCs/>
+        </w:rPr>
+      </w:pPr>
+      <w:r>
+        <w:rPr>
+          <w:b/>
+          <w:bCs/>
+        </w:rPr>
+        <w:t xml:space="preserve">Attach </w:t>
+      </w:r>
+      <w:proofErr w:type="spellStart"/>
+      <w:r>
+        <w:rPr>
+          <w:b/>
+          <w:bCs/>
+        </w:rPr>
+        <w:t>dragstart</w:t>
+      </w:r>
+      <w:proofErr w:type="spellEnd"/>
+      <w:r>
+        <w:rPr>
+          <w:b/>
+          <w:bCs/>
+        </w:rPr>
+        <w:t xml:space="preserve"> events to tickets and columns.</w:t>
+      </w:r>
+    </w:p>
+    <w:p>
+      <w:pPr>
+        <w:numPr>
+          <w:ilvl w:val="1"/>
+          <w:numId w:val="5"/>
+        </w:numPr>
+        <w:rPr>
+          <w:b/>
+          <w:bCs/>
+        </w:rPr>
+      </w:pPr>
+      <w:r>
+        <w:rPr>
+          <w:b/>
+          <w:bCs/>
+        </w:rPr>
+        <w:t xml:space="preserve">Use </w:t>
+      </w:r>
+      <w:proofErr w:type="spellStart"/>
+      <w:r>
+        <w:rPr>
+          <w:b/>
+          <w:bCs/>
+        </w:rPr>
+        <w:t>dragover</w:t>
+      </w:r>
+      <w:proofErr w:type="spellEnd"/>
+      <w:r>
+        <w:rPr>
+          <w:b/>
+          <w:bCs/>
+        </w:rPr>
+        <w:t xml:space="preserve"> and drop events to allow repositioning.</w:t>
+      </w:r>
+    </w:p>
+    <w:p>
+      <w:pPr>
+        <w:numPr>
+          <w:ilvl w:val="1"/>
+          <w:numId w:val="5"/>
+        </w:numPr>
+        <w:rPr>
+          <w:b/>
+          <w:bCs/>
+        </w:rPr>
+      </w:pPr>
+      <w:r>
+        <w:rPr>
+          <w:b/>
+          <w:bCs/>
+        </w:rPr>
+        <w:t>Ensure that ticket movements are validated before updating the backend.</w:t>
+      </w:r>
+    </w:p>
+    <w:p>
+      <w:pPr>
+        <w:numPr>
+          <w:ilvl w:val="0"/>
+          <w:numId w:val="5"/>
+        </w:numPr>
+        <w:rPr>
+          <w:b/>
+          <w:bCs/>
+        </w:rPr>
+      </w:pPr>
+      <w:r>
+        <w:rPr>
+          <w:b/>
+          <w:bCs/>
+        </w:rPr>
+        <w:t>AJAX Integration</w:t>
+      </w:r>
+    </w:p>
+    <w:p>
+      <w:pPr>
+        <w:numPr>
+          <w:ilvl w:val="1"/>
+          <w:numId w:val="5"/>
+        </w:numPr>
+        <w:rPr>
+          <w:b/>
+          <w:bCs/>
+        </w:rPr>
+      </w:pPr>
+      <w:r>
+        <w:rPr>
+          <w:b/>
+          <w:bCs/>
+        </w:rPr>
+        <w:t>Use fetch to send updates when tickets are moved.</w:t>
+      </w:r>
+    </w:p>
+    <w:p>
+      <w:pPr>
+        <w:rPr>
+          <w:b/>
+          <w:bCs/>
+        </w:rPr>
+      </w:pPr>
+      <w:r>
+        <w:rPr>
+          <w:b/>
+          <w:bCs/>
+        </w:rPr>
+        <w:lastRenderedPageBreak/>
+        <w:drawing>
+          <wp:inline distT="0" distB="0" distL="0" distR="0" wp14:anchorId="13026BB0" wp14:editId="5EA4127A">
+            <wp:extent cx="5943600" cy="7253605"/>
+            <wp:effectExtent l="0" t="0" r="0" b="4445"/>
+            <wp:docPr id="734808540" name="Picture 1" descr="A screenshot of a computer program&#10;&#10;AI-generated content may be incorrect."/>
+            <wp:cNvGraphicFramePr>
+              <a:graphicFrameLocks xmlns:a="http://schemas.openxmlformats.org/drawingml/2006/main" noChangeAspect="1"/>
+            </wp:cNvGraphicFramePr>
+            <a:graphic xmlns:a="http://schemas.openxmlformats.org/drawingml/2006/main">
+              <a:graphicData uri="http://schemas.openxmlformats.org/drawingml/2006/picture">
+                <pic:pic xmlns:pic="http://schemas.openxmlformats.org/drawingml/2006/picture">
+                  <pic:nvPicPr>
+                    <pic:cNvPr id="734808540" name="Picture 1" descr="A screenshot of a computer program&#10;&#10;AI-generated content may be incorrect."/>
+                    <pic:cNvPicPr/>
+                  </pic:nvPicPr>
+                  <pic:blipFill>
+                    <a:blip r:embed="rId6"/>
+                    <a:stretch>
+                      <a:fillRect/>
+                    </a:stretch>
+                  </pic:blipFill>
+                  <pic:spPr>
+                    <a:xfrm>
+                      <a:off x="0" y="0"/>
+                      <a:ext cx="5943600" cy="7253605"/>
+                    </a:xfrm>
+                    <a:prstGeom prst="rect">
+                      <a:avLst/>
+                    </a:prstGeom>
+                  </pic:spPr>
+                </pic:pic>
+              </a:graphicData>
+            </a:graphic>
+          </wp:inline>
+        </w:drawing>
+      </w:r>
+    </w:p>
+    <w:p>
+      <w:pPr>
+        <w:rPr>
+          <w:b/>
+          <w:bCs/>
+        </w:rPr>
+      </w:pPr>
+    </w:p>
+    <w:p>
+      <w:pPr>
+        <w:rPr>
+          <w:b/>
+          <w:bCs/>
+        </w:rPr>
+      </w:pPr>
+    </w:p>
+    <w:p>
+      <w:pPr>
+        <w:rPr>
+          <w:b/>
+          <w:bCs/>
+        </w:rPr>
+      </w:pPr>
+    </w:p>
+    <w:p>
+      <w:pPr>
+        <w:rPr>
+          <w:b/>
+          <w:bCs/>
+        </w:rPr>
+      </w:pPr>
+    </w:p>
+    <w:p>
+      <w:pPr>
+        <w:rPr>
+          <w:rFonts w:ascii="Calibri" w:hAnsi="Calibri" w:cs="Calibri"/>
+          <w:color w:val="000000"/>
+        </w:rPr>
+      </w:pPr>
+      <w:r>
+        <w:rPr>
+          <w:b/>
+          <w:bCs/>
+        </w:rPr>
+        <w:t>Jacob – For issue:</w:t>
+      </w:r>
+      <w:r>
+        <w:rPr>
+          <w:b/>
+          <w:bCs/>
+        </w:rPr>
+        <w:br/>
+      </w:r>
+      <w:r>
+        <w:rPr>
+          <w:rFonts w:ascii="Calibri" w:hAnsi="Calibri" w:cs="Calibri"/>
+          <w:color w:val="000000"/>
+        </w:rPr>
+        <w:t>edit group/ project should assign member/group using separate box for list of options and list of currently selected items</w:t>
+      </w:r>
+      <w:r>
+        <w:rPr>
+          <w:rFonts w:ascii="Calibri" w:hAnsi="Calibri" w:cs="Calibri"/>
+          <w:color w:val="000000"/>
+        </w:rPr>
+        <w:br/>
+      </w:r>
+      <w:r>
+        <w:rPr>
+          <w:rFonts w:ascii="Calibri" w:hAnsi="Calibri" w:cs="Calibri"/>
+          <w:color w:val="000000"/>
+        </w:rPr>
+        <w:br/>
+      </w:r>
+      <w:r>
+        <w:rPr>
+          <w:rFonts w:ascii="Calibri" w:hAnsi="Calibri" w:cs="Calibri"/>
+          <w:color w:val="000000"/>
+        </w:rPr>
+        <w:t>I need help modifying my project and group management UI in my ASP.NET MVC project. When editing a project or a group, I want to show two separate lists: one for available members/groups and one for currently selected members/groups. Users should be able to move selections between these lists. How can I implement this effectively?</w:t>
+      </w:r>
+    </w:p>
+    <w:p>
+      <w:pPr>
+        <w:rPr>
+          <w:rFonts w:ascii="Calibri" w:hAnsi="Calibri" w:cs="Calibri"/>
+          <w:color w:val="000000"/>
+        </w:rPr>
+      </w:pPr>
+      <w:r>
+        <w:rPr>
+          <w:rFonts w:ascii="Calibri" w:hAnsi="Calibri" w:cs="Calibri"/>
+          <w:color w:val="000000"/>
+        </w:rPr>
+        <w:pict w14:anchorId="616C6ADD">
+          <v:rect id="_x0000_i1031" style="width:0;height:1.5pt" o:hralign="center" o:hrstd="t" o:hr="t" fillcolor="#a0a0a0" stroked="f"/>
+        </w:pict>
+      </w:r>
+    </w:p>
+    <w:p>
+      <w:pPr>
+        <w:rPr>
+          <w:rFonts w:ascii="Calibri" w:hAnsi="Calibri" w:cs="Calibri"/>
+          <w:b/>
+          <w:bCs/>
+          <w:color w:val="000000"/>
+        </w:rPr>
+      </w:pPr>
+      <w:r>
+        <w:rPr>
+          <w:rFonts w:ascii="Calibri" w:hAnsi="Calibri" w:cs="Calibri"/>
+          <w:b/>
+          <w:bCs/>
+          <w:color w:val="000000"/>
+        </w:rPr>
+        <w:t>ChatGPT:</w:t>
+      </w:r>
+    </w:p>
+    <w:p>
+      <w:pPr>
+        <w:rPr>
+          <w:rFonts w:ascii="Calibri" w:hAnsi="Calibri" w:cs="Calibri"/>
+          <w:color w:val="000000"/>
+        </w:rPr>
+      </w:pPr>
+      <w:r>
+        <w:rPr>
+          <w:rFonts w:ascii="Calibri" w:hAnsi="Calibri" w:cs="Calibri"/>
+          <w:color w:val="000000"/>
+        </w:rPr>
+        <w:t>You can achieve this by using two &lt;select&gt; elements, one for available groups/members and one for selected ones. JavaScript functions can handle moving options between these lists.</w:t>
+      </w:r>
+    </w:p>
+    <w:p>
+      <w:pPr>
+        <w:rPr>
+          <w:rFonts w:ascii="Calibri" w:hAnsi="Calibri" w:cs="Calibri"/>
+          <w:color w:val="000000"/>
+        </w:rPr>
+      </w:pPr>
+      <w:r>
+        <w:rPr>
+          <w:rFonts w:ascii="Calibri" w:hAnsi="Calibri" w:cs="Calibri"/>
+          <w:color w:val="000000"/>
+        </w:rPr>
+        <w:t>Here’s an approach:</w:t>
+      </w:r>
+    </w:p>
+    <w:p>
+      <w:pPr>
+        <w:numPr>
+          <w:ilvl w:val="0"/>
+          <w:numId w:val="6"/>
+        </w:numPr>
+        <w:rPr>
+          <w:rFonts w:ascii="Calibri" w:hAnsi="Calibri" w:cs="Calibri"/>
+          <w:color w:val="000000"/>
+        </w:rPr>
+      </w:pPr>
+      <w:r>
+        <w:rPr>
+          <w:rFonts w:ascii="Calibri" w:hAnsi="Calibri" w:cs="Calibri"/>
+          <w:b/>
+          <w:bCs/>
+          <w:color w:val="000000"/>
+        </w:rPr>
+        <w:t>Create Two List Boxes</w:t>
+      </w:r>
+    </w:p>
+    <w:p>
+      <w:pPr>
+        <w:numPr>
+          <w:ilvl w:val="1"/>
+          <w:numId w:val="6"/>
+        </w:numPr>
+        <w:rPr>
+          <w:rFonts w:ascii="Calibri" w:hAnsi="Calibri" w:cs="Calibri"/>
+          <w:color w:val="000000"/>
+        </w:rPr>
+      </w:pPr>
+      <w:r>
+        <w:rPr>
+          <w:rFonts w:ascii="Calibri" w:hAnsi="Calibri" w:cs="Calibri"/>
+          <w:color w:val="000000"/>
+        </w:rPr>
+        <w:t>One for available groups/members.</w:t>
+      </w:r>
+    </w:p>
+    <w:p>
+      <w:pPr>
+        <w:numPr>
+          <w:ilvl w:val="1"/>
+          <w:numId w:val="6"/>
+        </w:numPr>
+        <w:rPr>
+          <w:rFonts w:ascii="Calibri" w:hAnsi="Calibri" w:cs="Calibri"/>
+          <w:color w:val="000000"/>
+        </w:rPr>
+      </w:pPr>
+      <w:r>
+        <w:rPr>
+          <w:rFonts w:ascii="Calibri" w:hAnsi="Calibri" w:cs="Calibri"/>
+          <w:color w:val="000000"/>
+        </w:rPr>
+        <w:t>One for selected groups/members.</w:t>
+      </w:r>
+    </w:p>
+    <w:p>
+      <w:pPr>
+        <w:numPr>
+          <w:ilvl w:val="0"/>
+          <w:numId w:val="6"/>
+        </w:numPr>
+        <w:rPr>
+          <w:rFonts w:ascii="Calibri" w:hAnsi="Calibri" w:cs="Calibri"/>
+          <w:color w:val="000000"/>
+        </w:rPr>
+      </w:pPr>
+      <w:r>
+        <w:rPr>
+          <w:rFonts w:ascii="Calibri" w:hAnsi="Calibri" w:cs="Calibri"/>
+          <w:b/>
+          <w:bCs/>
+          <w:color w:val="000000"/>
+        </w:rPr>
+        <w:t>Add Buttons to Move Items Between Lists</w:t>
+      </w:r>
+    </w:p>
+    <w:p>
+      <w:pPr>
+        <w:numPr>
+          <w:ilvl w:val="1"/>
+          <w:numId w:val="6"/>
+        </w:numPr>
+        <w:rPr>
+          <w:rFonts w:ascii="Calibri" w:hAnsi="Calibri" w:cs="Calibri"/>
+          <w:color w:val="000000"/>
+        </w:rPr>
+      </w:pPr>
+      <w:r>
+        <w:rPr>
+          <w:rFonts w:ascii="Calibri" w:hAnsi="Calibri" w:cs="Calibri"/>
+          <w:color w:val="000000"/>
+        </w:rPr>
+        <w:t>Use JavaScript to transfer options between &lt;select&gt; elements.</w:t>
+      </w:r>
+    </w:p>
+    <w:p>
+      <w:pPr>
+        <w:numPr>
+          <w:ilvl w:val="0"/>
+          <w:numId w:val="6"/>
+        </w:numPr>
+        <w:rPr>
+          <w:rFonts w:ascii="Calibri" w:hAnsi="Calibri" w:cs="Calibri"/>
+          <w:color w:val="000000"/>
+        </w:rPr>
+      </w:pPr>
+      <w:r>
+        <w:rPr>
+          <w:rFonts w:ascii="Calibri" w:hAnsi="Calibri" w:cs="Calibri"/>
+          <w:b/>
+          <w:bCs/>
+          <w:color w:val="000000"/>
+        </w:rPr>
+        <w:t>Update the Backend with the Selected Items</w:t>
+      </w:r>
+    </w:p>
+    <w:p>
+      <w:pPr>
+        <w:numPr>
+          <w:ilvl w:val="1"/>
+          <w:numId w:val="6"/>
+        </w:numPr>
+        <w:rPr>
+          <w:rFonts w:ascii="Calibri" w:hAnsi="Calibri" w:cs="Calibri"/>
+          <w:color w:val="000000"/>
+        </w:rPr>
+      </w:pPr>
+      <w:r>
+        <w:rPr>
+          <w:rFonts w:ascii="Calibri" w:hAnsi="Calibri" w:cs="Calibri"/>
+          <w:color w:val="000000"/>
+        </w:rPr>
+        <w:t>Use a hidden input to store selected IDs before submitting the form.</w:t>
+      </w:r>
+    </w:p>
+    <w:p>
+      <w:pPr>
+        <w:rPr>
+          <w:rFonts w:ascii="Calibri" w:hAnsi="Calibri" w:cs="Calibri"/>
+          <w:color w:val="000000"/>
+        </w:rPr>
+      </w:pPr>
+      <w:r>
+        <w:rPr>
+          <w:rFonts w:ascii="Calibri" w:hAnsi="Calibri" w:cs="Calibri"/>
+          <w:color w:val="000000"/>
+        </w:rPr>
+        <w:t>&lt;div class="row"&gt;</w:t>
+      </w:r>
+    </w:p>
+    <w:p>
+      <w:pPr>
+        <w:rPr>
+          <w:rFonts w:ascii="Calibri" w:hAnsi="Calibri" w:cs="Calibri"/>
+          <w:color w:val="000000"/>
+        </w:rPr>
+      </w:pPr>
+      <w:r>
+        <w:rPr>
+          <w:rFonts w:ascii="Calibri" w:hAnsi="Calibri" w:cs="Calibri"/>
+          <w:color w:val="000000"/>
+        </w:rPr>
+        <w:t xml:space="preserve">    &lt;div class="col"&gt;</w:t>
+      </w:r>
+    </w:p>
+    <w:p>
+      <w:pPr>
+        <w:rPr>
+          <w:rFonts w:ascii="Calibri" w:hAnsi="Calibri" w:cs="Calibri"/>
+          <w:color w:val="000000"/>
+        </w:rPr>
+      </w:pPr>
+      <w:r>
+        <w:rPr>
+          <w:rFonts w:ascii="Calibri" w:hAnsi="Calibri" w:cs="Calibri"/>
+          <w:color w:val="000000"/>
+        </w:rPr>
+        <w:t xml:space="preserve">        &lt;label class="form-label"&gt;Available Groups&lt;/label&gt;</w:t>
+      </w:r>
+    </w:p>
+    <w:p>
+      <w:pPr>
+        <w:rPr>
+          <w:rFonts w:ascii="Calibri" w:hAnsi="Calibri" w:cs="Calibri"/>
+          <w:color w:val="000000"/>
+        </w:rPr>
+      </w:pPr>
+      <w:r>
+        <w:rPr>
+          <w:rFonts w:ascii="Calibri" w:hAnsi="Calibri" w:cs="Calibri"/>
+          <w:color w:val="000000"/>
+        </w:rPr>
+        <w:t xml:space="preserve">        &lt;select id="</w:t>
+      </w:r>
+      <w:proofErr w:type="spellStart"/>
+      <w:r>
+        <w:rPr>
+          <w:rFonts w:ascii="Calibri" w:hAnsi="Calibri" w:cs="Calibri"/>
+          <w:color w:val="000000"/>
+        </w:rPr>
+        <w:t>availableGroups</w:t>
+      </w:r>
+      <w:proofErr w:type="spellEnd"/>
+      <w:r>
+        <w:rPr>
+          <w:rFonts w:ascii="Calibri" w:hAnsi="Calibri" w:cs="Calibri"/>
+          <w:color w:val="000000"/>
+        </w:rPr>
+        <w:t>" class="form-control" multiple&gt;</w:t>
+      </w:r>
+    </w:p>
+    <w:p>
+      <w:pPr>
+        <w:rPr>
+          <w:rFonts w:ascii="Calibri" w:hAnsi="Calibri" w:cs="Calibri"/>
+          <w:color w:val="000000"/>
+        </w:rPr>
+      </w:pPr>
+      <w:r>
+        <w:rPr>
+          <w:rFonts w:ascii="Calibri" w:hAnsi="Calibri" w:cs="Calibri"/>
+          <w:color w:val="000000"/>
+        </w:rPr>
+        <w:t xml:space="preserve">            @foreach (var group in </w:t>
+      </w:r>
+      <w:proofErr w:type="spellStart"/>
+      <w:r>
+        <w:rPr>
+          <w:rFonts w:ascii="Calibri" w:hAnsi="Calibri" w:cs="Calibri"/>
+          <w:color w:val="000000"/>
+        </w:rPr>
+        <w:t>Model.Groups</w:t>
+      </w:r>
+      <w:proofErr w:type="spellEnd"/>
+      <w:r>
+        <w:rPr>
+          <w:rFonts w:ascii="Calibri" w:hAnsi="Calibri" w:cs="Calibri"/>
+          <w:color w:val="000000"/>
+        </w:rPr>
+        <w:t>)</w:t>
+      </w:r>
+    </w:p>
+    <w:p>
+      <w:pPr>
+        <w:rPr>
+          <w:rFonts w:ascii="Calibri" w:hAnsi="Calibri" w:cs="Calibri"/>
+          <w:color w:val="000000"/>
+        </w:rPr>
+      </w:pPr>
+      <w:r>
+        <w:rPr>
+          <w:rFonts w:ascii="Calibri" w:hAnsi="Calibri" w:cs="Calibri"/>
+          <w:color w:val="000000"/>
+        </w:rPr>
+        <w:t xml:space="preserve">            {</w:t>
+      </w:r>
+    </w:p>
+    <w:p>
+      <w:pPr>
+        <w:rPr>
+          <w:rFonts w:ascii="Calibri" w:hAnsi="Calibri" w:cs="Calibri"/>
+          <w:color w:val="000000"/>
+        </w:rPr>
+      </w:pPr>
+      <w:r>
+        <w:rPr>
+          <w:rFonts w:ascii="Calibri" w:hAnsi="Calibri" w:cs="Calibri"/>
+          <w:color w:val="000000"/>
+        </w:rPr>
+        <w:t xml:space="preserve">                &lt;option value="@</w:t>
+      </w:r>
+      <w:proofErr w:type="spellStart"/>
+      <w:r>
+        <w:rPr>
+          <w:rFonts w:ascii="Calibri" w:hAnsi="Calibri" w:cs="Calibri"/>
+          <w:color w:val="000000"/>
+        </w:rPr>
+        <w:t>group.Id</w:t>
+      </w:r>
+      <w:proofErr w:type="spellEnd"/>
+      <w:r>
+        <w:rPr>
+          <w:rFonts w:ascii="Calibri" w:hAnsi="Calibri" w:cs="Calibri"/>
+          <w:color w:val="000000"/>
+        </w:rPr>
+        <w:t>"&gt;@group.Name&lt;/option&gt;</w:t>
+      </w:r>
+    </w:p>
+    <w:p>
+      <w:pPr>
+        <w:rPr>
+          <w:rFonts w:ascii="Calibri" w:hAnsi="Calibri" w:cs="Calibri"/>
+          <w:color w:val="000000"/>
+        </w:rPr>
+      </w:pPr>
+      <w:r>
+        <w:rPr>
+          <w:rFonts w:ascii="Calibri" w:hAnsi="Calibri" w:cs="Calibri"/>
+          <w:color w:val="000000"/>
+        </w:rPr>
+        <w:t xml:space="preserve">            }</w:t>
+      </w:r>
+    </w:p>
+    <w:p>
+      <w:pPr>
+        <w:rPr>
+          <w:rFonts w:ascii="Calibri" w:hAnsi="Calibri" w:cs="Calibri"/>
+          <w:color w:val="000000"/>
+        </w:rPr>
+      </w:pPr>
+      <w:r>
+        <w:rPr>
+          <w:rFonts w:ascii="Calibri" w:hAnsi="Calibri" w:cs="Calibri"/>
+          <w:color w:val="000000"/>
+        </w:rPr>
+        <w:t xml:space="preserve">        &lt;/select&gt;</w:t>
+      </w:r>
+    </w:p>
+    <w:p>
+      <w:pPr>
+        <w:rPr>
+          <w:rFonts w:ascii="Calibri" w:hAnsi="Calibri" w:cs="Calibri"/>
+          <w:color w:val="000000"/>
+        </w:rPr>
+      </w:pPr>
+      <w:r>
+        <w:rPr>
+          <w:rFonts w:ascii="Calibri" w:hAnsi="Calibri" w:cs="Calibri"/>
+          <w:color w:val="000000"/>
+        </w:rPr>
+        <w:t xml:space="preserve">    &lt;/div&gt;</w:t>
+      </w:r>
+    </w:p>
+    <w:p>
+      <w:pPr>
+        <w:rPr>
+          <w:rFonts w:ascii="Calibri" w:hAnsi="Calibri" w:cs="Calibri"/>
+          <w:color w:val="000000"/>
+        </w:rPr>
+      </w:pPr>
+      <w:r>
+        <w:rPr>
+          <w:rFonts w:ascii="Calibri" w:hAnsi="Calibri" w:cs="Calibri"/>
+          <w:color w:val="000000"/>
+        </w:rPr>
+        <w:t xml:space="preserve">    &lt;div class="col-auto d-flex flex-column justify-content-center"&gt;</w:t>
+      </w:r>
+    </w:p>
+    <w:p>
+      <w:pPr>
+        <w:rPr>
+          <w:rFonts w:ascii="Calibri" w:hAnsi="Calibri" w:cs="Calibri"/>
+          <w:color w:val="000000"/>
+        </w:rPr>
+      </w:pPr>
+      <w:r>
+        <w:rPr>
+          <w:rFonts w:ascii="Calibri" w:hAnsi="Calibri" w:cs="Calibri"/>
+          <w:color w:val="000000"/>
+        </w:rPr>
+        <w:lastRenderedPageBreak/>
+        <w:t xml:space="preserve">        &lt;button type="button" class="</w:t>
+      </w:r>
+      <w:proofErr w:type="spellStart"/>
+      <w:r>
+        <w:rPr>
+          <w:rFonts w:ascii="Calibri" w:hAnsi="Calibri" w:cs="Calibri"/>
+          <w:color w:val="000000"/>
+        </w:rPr>
+        <w:t>btn</w:t>
+      </w:r>
+      <w:proofErr w:type="spellEnd"/>
+      <w:r>
+        <w:rPr>
+          <w:rFonts w:ascii="Calibri" w:hAnsi="Calibri" w:cs="Calibri"/>
+          <w:color w:val="000000"/>
+        </w:rPr>
+        <w:t xml:space="preserve"> </w:t>
+      </w:r>
+      <w:proofErr w:type="spellStart"/>
+      <w:r>
+        <w:rPr>
+          <w:rFonts w:ascii="Calibri" w:hAnsi="Calibri" w:cs="Calibri"/>
+          <w:color w:val="000000"/>
+        </w:rPr>
+        <w:t>btn-sm</w:t>
+      </w:r>
+      <w:proofErr w:type="spellEnd"/>
+      <w:r>
+        <w:rPr>
+          <w:rFonts w:ascii="Calibri" w:hAnsi="Calibri" w:cs="Calibri"/>
+          <w:color w:val="000000"/>
+        </w:rPr>
+        <w:t xml:space="preserve"> </w:t>
+      </w:r>
+      <w:proofErr w:type="spellStart"/>
+      <w:r>
+        <w:rPr>
+          <w:rFonts w:ascii="Calibri" w:hAnsi="Calibri" w:cs="Calibri"/>
+          <w:color w:val="000000"/>
+        </w:rPr>
+        <w:t>btn</w:t>
+      </w:r>
+      <w:proofErr w:type="spellEnd"/>
+      <w:r>
+        <w:rPr>
+          <w:rFonts w:ascii="Calibri" w:hAnsi="Calibri" w:cs="Calibri"/>
+          <w:color w:val="000000"/>
+        </w:rPr>
+        <w:t>-primary mb-2" onclick="</w:t>
+      </w:r>
+      <w:proofErr w:type="spellStart"/>
+      <w:r>
+        <w:rPr>
+          <w:rFonts w:ascii="Calibri" w:hAnsi="Calibri" w:cs="Calibri"/>
+          <w:color w:val="000000"/>
+        </w:rPr>
+        <w:t>moveSelected</w:t>
+      </w:r>
+      <w:proofErr w:type="spellEnd"/>
+      <w:r>
+        <w:rPr>
+          <w:rFonts w:ascii="Calibri" w:hAnsi="Calibri" w:cs="Calibri"/>
+          <w:color w:val="000000"/>
+        </w:rPr>
+        <w:t>('</w:t>
+      </w:r>
+      <w:proofErr w:type="spellStart"/>
+      <w:r>
+        <w:rPr>
+          <w:rFonts w:ascii="Calibri" w:hAnsi="Calibri" w:cs="Calibri"/>
+          <w:color w:val="000000"/>
+        </w:rPr>
+        <w:t>availableGroups</w:t>
+      </w:r>
+      <w:proofErr w:type="spellEnd"/>
+      <w:r>
+        <w:rPr>
+          <w:rFonts w:ascii="Calibri" w:hAnsi="Calibri" w:cs="Calibri"/>
+          <w:color w:val="000000"/>
+        </w:rPr>
+        <w:t>', '</w:t>
+      </w:r>
+      <w:proofErr w:type="spellStart"/>
+      <w:r>
+        <w:rPr>
+          <w:rFonts w:ascii="Calibri" w:hAnsi="Calibri" w:cs="Calibri"/>
+          <w:color w:val="000000"/>
+        </w:rPr>
+        <w:t>selectedGroups</w:t>
+      </w:r>
+      <w:proofErr w:type="spellEnd"/>
+      <w:r>
+        <w:rPr>
+          <w:rFonts w:ascii="Calibri" w:hAnsi="Calibri" w:cs="Calibri"/>
+          <w:color w:val="000000"/>
+        </w:rPr>
+        <w:t>')"&gt;&gt;&gt;&lt;/button&gt;</w:t>
+      </w:r>
+    </w:p>
+    <w:p>
+      <w:pPr>
+        <w:rPr>
+          <w:rFonts w:ascii="Calibri" w:hAnsi="Calibri" w:cs="Calibri"/>
+          <w:color w:val="000000"/>
+        </w:rPr>
+      </w:pPr>
+      <w:r>
+        <w:rPr>
+          <w:rFonts w:ascii="Calibri" w:hAnsi="Calibri" w:cs="Calibri"/>
+          <w:color w:val="000000"/>
+        </w:rPr>
+        <w:t xml:space="preserve">        &lt;button type="button" class="</w:t>
+      </w:r>
+      <w:proofErr w:type="spellStart"/>
+      <w:r>
+        <w:rPr>
+          <w:rFonts w:ascii="Calibri" w:hAnsi="Calibri" w:cs="Calibri"/>
+          <w:color w:val="000000"/>
+        </w:rPr>
+        <w:t>btn</w:t>
+      </w:r>
+      <w:proofErr w:type="spellEnd"/>
+      <w:r>
+        <w:rPr>
+          <w:rFonts w:ascii="Calibri" w:hAnsi="Calibri" w:cs="Calibri"/>
+          <w:color w:val="000000"/>
+        </w:rPr>
+        <w:t xml:space="preserve"> </w:t>
+      </w:r>
+      <w:proofErr w:type="spellStart"/>
+      <w:r>
+        <w:rPr>
+          <w:rFonts w:ascii="Calibri" w:hAnsi="Calibri" w:cs="Calibri"/>
+          <w:color w:val="000000"/>
+        </w:rPr>
+        <w:t>btn-sm</w:t>
+      </w:r>
+      <w:proofErr w:type="spellEnd"/>
+      <w:r>
+        <w:rPr>
+          <w:rFonts w:ascii="Calibri" w:hAnsi="Calibri" w:cs="Calibri"/>
+          <w:color w:val="000000"/>
+        </w:rPr>
+        <w:t xml:space="preserve"> </w:t>
+      </w:r>
+      <w:proofErr w:type="spellStart"/>
+      <w:r>
+        <w:rPr>
+          <w:rFonts w:ascii="Calibri" w:hAnsi="Calibri" w:cs="Calibri"/>
+          <w:color w:val="000000"/>
+        </w:rPr>
+        <w:t>btn</w:t>
+      </w:r>
+      <w:proofErr w:type="spellEnd"/>
+      <w:r>
+        <w:rPr>
+          <w:rFonts w:ascii="Calibri" w:hAnsi="Calibri" w:cs="Calibri"/>
+          <w:color w:val="000000"/>
+        </w:rPr>
+        <w:t>-primary" onclick="</w:t>
+      </w:r>
+      <w:proofErr w:type="spellStart"/>
+      <w:r>
+        <w:rPr>
+          <w:rFonts w:ascii="Calibri" w:hAnsi="Calibri" w:cs="Calibri"/>
+          <w:color w:val="000000"/>
+        </w:rPr>
+        <w:t>moveSelected</w:t>
+      </w:r>
+      <w:proofErr w:type="spellEnd"/>
+      <w:r>
+        <w:rPr>
+          <w:rFonts w:ascii="Calibri" w:hAnsi="Calibri" w:cs="Calibri"/>
+          <w:color w:val="000000"/>
+        </w:rPr>
+        <w:t>('</w:t>
+      </w:r>
+      <w:proofErr w:type="spellStart"/>
+      <w:r>
+        <w:rPr>
+          <w:rFonts w:ascii="Calibri" w:hAnsi="Calibri" w:cs="Calibri"/>
+          <w:color w:val="000000"/>
+        </w:rPr>
+        <w:t>selectedGroups</w:t>
+      </w:r>
+      <w:proofErr w:type="spellEnd"/>
+      <w:r>
+        <w:rPr>
+          <w:rFonts w:ascii="Calibri" w:hAnsi="Calibri" w:cs="Calibri"/>
+          <w:color w:val="000000"/>
+        </w:rPr>
+        <w:t>', '</w:t>
+      </w:r>
+      <w:proofErr w:type="spellStart"/>
+      <w:r>
+        <w:rPr>
+          <w:rFonts w:ascii="Calibri" w:hAnsi="Calibri" w:cs="Calibri"/>
+          <w:color w:val="000000"/>
+        </w:rPr>
+        <w:t>availableGroups</w:t>
+      </w:r>
+      <w:proofErr w:type="spellEnd"/>
+      <w:r>
+        <w:rPr>
+          <w:rFonts w:ascii="Calibri" w:hAnsi="Calibri" w:cs="Calibri"/>
+          <w:color w:val="000000"/>
+        </w:rPr>
+        <w:t>')"&gt;&lt;&lt;&lt;/button&gt;</w:t>
+      </w:r>
+    </w:p>
+    <w:p>
+      <w:pPr>
+        <w:rPr>
+          <w:rFonts w:ascii="Calibri" w:hAnsi="Calibri" w:cs="Calibri"/>
+          <w:color w:val="000000"/>
+        </w:rPr>
+      </w:pPr>
+      <w:r>
+        <w:rPr>
+          <w:rFonts w:ascii="Calibri" w:hAnsi="Calibri" w:cs="Calibri"/>
+          <w:color w:val="000000"/>
+        </w:rPr>
+        <w:t xml:space="preserve">    &lt;/div&gt;</w:t>
+      </w:r>
+    </w:p>
+    <w:p>
+      <w:pPr>
+        <w:rPr>
+          <w:rFonts w:ascii="Calibri" w:hAnsi="Calibri" w:cs="Calibri"/>
+          <w:color w:val="000000"/>
+        </w:rPr>
+      </w:pPr>
+      <w:r>
+        <w:rPr>
+          <w:rFonts w:ascii="Calibri" w:hAnsi="Calibri" w:cs="Calibri"/>
+          <w:color w:val="000000"/>
+        </w:rPr>
+        <w:t xml:space="preserve">    &lt;div class="col"&gt;</w:t>
+      </w:r>
+    </w:p>
+    <w:p>
+      <w:pPr>
+        <w:rPr>
+          <w:rFonts w:ascii="Calibri" w:hAnsi="Calibri" w:cs="Calibri"/>
+          <w:color w:val="000000"/>
+        </w:rPr>
+      </w:pPr>
+      <w:r>
+        <w:rPr>
+          <w:rFonts w:ascii="Calibri" w:hAnsi="Calibri" w:cs="Calibri"/>
+          <w:color w:val="000000"/>
+        </w:rPr>
+        <w:t xml:space="preserve">        &lt;label class="form-label"&gt;Selected Groups&lt;/label&gt;</w:t>
+      </w:r>
+    </w:p>
+    <w:p>
+      <w:pPr>
+        <w:rPr>
+          <w:rFonts w:ascii="Calibri" w:hAnsi="Calibri" w:cs="Calibri"/>
+          <w:color w:val="000000"/>
+        </w:rPr>
+      </w:pPr>
+      <w:r>
+        <w:rPr>
+          <w:rFonts w:ascii="Calibri" w:hAnsi="Calibri" w:cs="Calibri"/>
+          <w:color w:val="000000"/>
+        </w:rPr>
+        <w:t xml:space="preserve">        &lt;select id="</w:t>
+      </w:r>
+      <w:proofErr w:type="spellStart"/>
+      <w:r>
+        <w:rPr>
+          <w:rFonts w:ascii="Calibri" w:hAnsi="Calibri" w:cs="Calibri"/>
+          <w:color w:val="000000"/>
+        </w:rPr>
+        <w:t>selectedGroups</w:t>
+      </w:r>
+      <w:proofErr w:type="spellEnd"/>
+      <w:r>
+        <w:rPr>
+          <w:rFonts w:ascii="Calibri" w:hAnsi="Calibri" w:cs="Calibri"/>
+          <w:color w:val="000000"/>
+        </w:rPr>
+        <w:t>" class="form-control" multiple name="</w:t>
+      </w:r>
+      <w:proofErr w:type="spellStart"/>
+      <w:r>
+        <w:rPr>
+          <w:rFonts w:ascii="Calibri" w:hAnsi="Calibri" w:cs="Calibri"/>
+          <w:color w:val="000000"/>
+        </w:rPr>
+        <w:t>SelectedGroupIds</w:t>
+      </w:r>
+      <w:proofErr w:type="spellEnd"/>
+      <w:r>
+        <w:rPr>
+          <w:rFonts w:ascii="Calibri" w:hAnsi="Calibri" w:cs="Calibri"/>
+          <w:color w:val="000000"/>
+        </w:rPr>
+        <w:t>"&gt;</w:t>
+      </w:r>
+    </w:p>
+    <w:p>
+      <w:pPr>
+        <w:rPr>
+          <w:rFonts w:ascii="Calibri" w:hAnsi="Calibri" w:cs="Calibri"/>
+          <w:color w:val="000000"/>
+        </w:rPr>
+      </w:pPr>
+      <w:r>
+        <w:rPr>
+          <w:rFonts w:ascii="Calibri" w:hAnsi="Calibri" w:cs="Calibri"/>
+          <w:color w:val="000000"/>
+        </w:rPr>
+        <w:t xml:space="preserve">            @foreach (var group in </w:t>
+      </w:r>
+      <w:proofErr w:type="spellStart"/>
+      <w:r>
+        <w:rPr>
+          <w:rFonts w:ascii="Calibri" w:hAnsi="Calibri" w:cs="Calibri"/>
+          <w:color w:val="000000"/>
+        </w:rPr>
+        <w:t>Model.Groups.Where</w:t>
+      </w:r>
+      <w:proofErr w:type="spellEnd"/>
+      <w:r>
+        <w:rPr>
+          <w:rFonts w:ascii="Calibri" w:hAnsi="Calibri" w:cs="Calibri"/>
+          <w:color w:val="000000"/>
+        </w:rPr>
+        <w:t xml:space="preserve">(g =&gt; </w:t>
+      </w:r>
+      <w:proofErr w:type="spellStart"/>
+      <w:r>
+        <w:rPr>
+          <w:rFonts w:ascii="Calibri" w:hAnsi="Calibri" w:cs="Calibri"/>
+          <w:color w:val="000000"/>
+        </w:rPr>
+        <w:t>Model.SelectedGroupIds.Contains</w:t>
+      </w:r>
+      <w:proofErr w:type="spellEnd"/>
+      <w:r>
+        <w:rPr>
+          <w:rFonts w:ascii="Calibri" w:hAnsi="Calibri" w:cs="Calibri"/>
+          <w:color w:val="000000"/>
+        </w:rPr>
+        <w:t>(</w:t>
+      </w:r>
+      <w:proofErr w:type="spellStart"/>
+      <w:r>
+        <w:rPr>
+          <w:rFonts w:ascii="Calibri" w:hAnsi="Calibri" w:cs="Calibri"/>
+          <w:color w:val="000000"/>
+        </w:rPr>
+        <w:t>g.Id</w:t>
+      </w:r>
+      <w:proofErr w:type="spellEnd"/>
+      <w:r>
+        <w:rPr>
+          <w:rFonts w:ascii="Calibri" w:hAnsi="Calibri" w:cs="Calibri"/>
+          <w:color w:val="000000"/>
+        </w:rPr>
+        <w:t>)))</w:t>
+      </w:r>
+    </w:p>
+    <w:p>
+      <w:pPr>
+        <w:rPr>
+          <w:rFonts w:ascii="Calibri" w:hAnsi="Calibri" w:cs="Calibri"/>
+          <w:color w:val="000000"/>
+        </w:rPr>
+      </w:pPr>
+      <w:r>
+        <w:rPr>
+          <w:rFonts w:ascii="Calibri" w:hAnsi="Calibri" w:cs="Calibri"/>
+          <w:color w:val="000000"/>
+        </w:rPr>
+        <w:t xml:space="preserve">            {</w:t>
+      </w:r>
+    </w:p>
+    <w:p>
+      <w:pPr>
+        <w:rPr>
+          <w:rFonts w:ascii="Calibri" w:hAnsi="Calibri" w:cs="Calibri"/>
+          <w:color w:val="000000"/>
+        </w:rPr>
+      </w:pPr>
+      <w:r>
+        <w:rPr>
+          <w:rFonts w:ascii="Calibri" w:hAnsi="Calibri" w:cs="Calibri"/>
+          <w:color w:val="000000"/>
+        </w:rPr>
+        <w:t xml:space="preserve">                &lt;option value="@</w:t>
+      </w:r>
+      <w:proofErr w:type="spellStart"/>
+      <w:r>
+        <w:rPr>
+          <w:rFonts w:ascii="Calibri" w:hAnsi="Calibri" w:cs="Calibri"/>
+          <w:color w:val="000000"/>
+        </w:rPr>
+        <w:t>group.Id</w:t>
+      </w:r>
+      <w:proofErr w:type="spellEnd"/>
+      <w:r>
+        <w:rPr>
+          <w:rFonts w:ascii="Calibri" w:hAnsi="Calibri" w:cs="Calibri"/>
+          <w:color w:val="000000"/>
+        </w:rPr>
+        <w:t>"&gt;@group.Name&lt;/option&gt;</w:t>
+      </w:r>
+    </w:p>
+    <w:p>
+      <w:pPr>
+        <w:rPr>
+          <w:rFonts w:ascii="Calibri" w:hAnsi="Calibri" w:cs="Calibri"/>
+          <w:color w:val="000000"/>
+        </w:rPr>
+      </w:pPr>
+      <w:r>
+        <w:rPr>
+          <w:rFonts w:ascii="Calibri" w:hAnsi="Calibri" w:cs="Calibri"/>
+          <w:color w:val="000000"/>
+        </w:rPr>
+        <w:t xml:space="preserve">            }</w:t>
+      </w:r>
+    </w:p>
+    <w:p>
+      <w:pPr>
+        <w:rPr>
+          <w:rFonts w:ascii="Calibri" w:hAnsi="Calibri" w:cs="Calibri"/>
+          <w:color w:val="000000"/>
+        </w:rPr>
+      </w:pPr>
+      <w:r>
+        <w:rPr>
+          <w:rFonts w:ascii="Calibri" w:hAnsi="Calibri" w:cs="Calibri"/>
+          <w:color w:val="000000"/>
+        </w:rPr>
+        <w:t xml:space="preserve">        &lt;/select&gt;</w:t>
+      </w:r>
+    </w:p>
+    <w:p>
+      <w:pPr>
+        <w:rPr>
+          <w:rFonts w:ascii="Calibri" w:hAnsi="Calibri" w:cs="Calibri"/>
+          <w:color w:val="000000"/>
+        </w:rPr>
+      </w:pPr>
+      <w:r>
+        <w:rPr>
+          <w:rFonts w:ascii="Calibri" w:hAnsi="Calibri" w:cs="Calibri"/>
+          <w:color w:val="000000"/>
+        </w:rPr>
+        <w:t xml:space="preserve">    &lt;/div&gt;</w:t>
+      </w:r>
+    </w:p>
+    <w:p>
+      <w:pPr>
+        <w:rPr>
+          <w:rFonts w:ascii="Calibri" w:hAnsi="Calibri" w:cs="Calibri"/>
+          <w:color w:val="000000"/>
+        </w:rPr>
+      </w:pPr>
+      <w:r>
+        <w:rPr>
+          <w:rFonts w:ascii="Calibri" w:hAnsi="Calibri" w:cs="Calibri"/>
+          <w:color w:val="000000"/>
+        </w:rPr>
+        <w:t>&lt;/div&gt;</w:t>
+      </w:r>
+      <w:r>
+        <w:rPr>
+          <w:rFonts w:ascii="Calibri" w:hAnsi="Calibri" w:cs="Calibri"/>
+          <w:color w:val="000000"/>
+        </w:rPr>
+        <w:br/>
+      </w:r>
+      <w:r>
+        <w:rPr>
+          <w:rFonts w:ascii="Calibri" w:hAnsi="Calibri" w:cs="Calibri"/>
+          <w:color w:val="000000"/>
+        </w:rPr>
+        <w:br/>
+      </w:r>
+      <w:r>
+        <w:rPr>
+          <w:rFonts w:ascii="Calibri" w:hAnsi="Calibri" w:cs="Calibri"/>
+          <w:color w:val="000000"/>
+        </w:rPr>
+        <w:t xml:space="preserve">function </w:t>
+      </w:r>
+      <w:proofErr w:type="spellStart"/>
+      <w:r>
+        <w:rPr>
+          <w:rFonts w:ascii="Calibri" w:hAnsi="Calibri" w:cs="Calibri"/>
+          <w:color w:val="000000"/>
+        </w:rPr>
+        <w:t>moveSelected</w:t>
+      </w:r>
+      <w:proofErr w:type="spellEnd"/>
+      <w:r>
+        <w:rPr>
+          <w:rFonts w:ascii="Calibri" w:hAnsi="Calibri" w:cs="Calibri"/>
+          <w:color w:val="000000"/>
+        </w:rPr>
+        <w:t>(</w:t>
+      </w:r>
+      <w:proofErr w:type="spellStart"/>
+      <w:r>
+        <w:rPr>
+          <w:rFonts w:ascii="Calibri" w:hAnsi="Calibri" w:cs="Calibri"/>
+          <w:color w:val="000000"/>
+        </w:rPr>
+        <w:t>fromId</w:t>
+      </w:r>
+      <w:proofErr w:type="spellEnd"/>
+      <w:r>
+        <w:rPr>
+          <w:rFonts w:ascii="Calibri" w:hAnsi="Calibri" w:cs="Calibri"/>
+          <w:color w:val="000000"/>
+        </w:rPr>
+        <w:t xml:space="preserve">, </w:t>
+      </w:r>
+      <w:proofErr w:type="spellStart"/>
+      <w:r>
+        <w:rPr>
+          <w:rFonts w:ascii="Calibri" w:hAnsi="Calibri" w:cs="Calibri"/>
+          <w:color w:val="000000"/>
+        </w:rPr>
+        <w:t>toId</w:t>
+      </w:r>
+      <w:proofErr w:type="spellEnd"/>
+      <w:r>
+        <w:rPr>
+          <w:rFonts w:ascii="Calibri" w:hAnsi="Calibri" w:cs="Calibri"/>
+          <w:color w:val="000000"/>
+        </w:rPr>
+        <w:t>) {</w:t>
+      </w:r>
+    </w:p>
+    <w:p>
+      <w:pPr>
+        <w:rPr>
+          <w:rFonts w:ascii="Calibri" w:hAnsi="Calibri" w:cs="Calibri"/>
+          <w:color w:val="000000"/>
+        </w:rPr>
+      </w:pPr>
+      <w:r>
+        <w:rPr>
+          <w:rFonts w:ascii="Calibri" w:hAnsi="Calibri" w:cs="Calibri"/>
+          <w:color w:val="000000"/>
+        </w:rPr>
+        <w:t xml:space="preserve">    var from = </w:t>
+      </w:r>
+      <w:proofErr w:type="spellStart"/>
+      <w:r>
+        <w:rPr>
+          <w:rFonts w:ascii="Calibri" w:hAnsi="Calibri" w:cs="Calibri"/>
+          <w:color w:val="000000"/>
+        </w:rPr>
+        <w:t>document.getElementById</w:t>
+      </w:r>
+      <w:proofErr w:type="spellEnd"/>
+      <w:r>
+        <w:rPr>
+          <w:rFonts w:ascii="Calibri" w:hAnsi="Calibri" w:cs="Calibri"/>
+          <w:color w:val="000000"/>
+        </w:rPr>
+        <w:t>(</w:t>
+      </w:r>
+      <w:proofErr w:type="spellStart"/>
+      <w:r>
+        <w:rPr>
+          <w:rFonts w:ascii="Calibri" w:hAnsi="Calibri" w:cs="Calibri"/>
+          <w:color w:val="000000"/>
+        </w:rPr>
+        <w:t>fromId</w:t>
+      </w:r>
+      <w:proofErr w:type="spellEnd"/>
+      <w:r>
+        <w:rPr>
+          <w:rFonts w:ascii="Calibri" w:hAnsi="Calibri" w:cs="Calibri"/>
+          <w:color w:val="000000"/>
+        </w:rPr>
+        <w:t>);</w:t>
+      </w:r>
+    </w:p>
+    <w:p>
+      <w:pPr>
+        <w:rPr>
+          <w:rFonts w:ascii="Calibri" w:hAnsi="Calibri" w:cs="Calibri"/>
+          <w:color w:val="000000"/>
+        </w:rPr>
+      </w:pPr>
+      <w:r>
+        <w:rPr>
+          <w:rFonts w:ascii="Calibri" w:hAnsi="Calibri" w:cs="Calibri"/>
+          <w:color w:val="000000"/>
+        </w:rPr>
+        <w:t xml:space="preserve">    var to = </w:t>
+      </w:r>
+      <w:proofErr w:type="spellStart"/>
+      <w:r>
+        <w:rPr>
+          <w:rFonts w:ascii="Calibri" w:hAnsi="Calibri" w:cs="Calibri"/>
+          <w:color w:val="000000"/>
+        </w:rPr>
+        <w:t>document.getElementById</w:t>
+      </w:r>
+      <w:proofErr w:type="spellEnd"/>
+      <w:r>
+        <w:rPr>
+          <w:rFonts w:ascii="Calibri" w:hAnsi="Calibri" w:cs="Calibri"/>
+          <w:color w:val="000000"/>
+        </w:rPr>
+        <w:t>(</w:t>
+      </w:r>
+      <w:proofErr w:type="spellStart"/>
+      <w:r>
+        <w:rPr>
+          <w:rFonts w:ascii="Calibri" w:hAnsi="Calibri" w:cs="Calibri"/>
+          <w:color w:val="000000"/>
+        </w:rPr>
+        <w:t>toId</w:t>
+      </w:r>
+      <w:proofErr w:type="spellEnd"/>
+      <w:r>
+        <w:rPr>
+          <w:rFonts w:ascii="Calibri" w:hAnsi="Calibri" w:cs="Calibri"/>
+          <w:color w:val="000000"/>
+        </w:rPr>
+        <w:t>);</w:t>
+      </w:r>
+    </w:p>
+    <w:p>
+      <w:pPr>
+        <w:rPr>
+          <w:rFonts w:ascii="Calibri" w:hAnsi="Calibri" w:cs="Calibri"/>
+          <w:color w:val="000000"/>
+        </w:rPr>
+      </w:pPr>
+      <w:r>
+        <w:rPr>
+          <w:rFonts w:ascii="Calibri" w:hAnsi="Calibri" w:cs="Calibri"/>
+          <w:color w:val="000000"/>
+        </w:rPr>
+        <w:t xml:space="preserve">    var </w:t>
+      </w:r>
+      <w:proofErr w:type="spellStart"/>
+      <w:r>
+        <w:rPr>
+          <w:rFonts w:ascii="Calibri" w:hAnsi="Calibri" w:cs="Calibri"/>
+          <w:color w:val="000000"/>
+        </w:rPr>
+        <w:t>selectedOptions</w:t>
+      </w:r>
+      <w:proofErr w:type="spellEnd"/>
+      <w:r>
+        <w:rPr>
+          <w:rFonts w:ascii="Calibri" w:hAnsi="Calibri" w:cs="Calibri"/>
+          <w:color w:val="000000"/>
+        </w:rPr>
+        <w:t xml:space="preserve"> = [...</w:t>
+      </w:r>
+      <w:proofErr w:type="spellStart"/>
+      <w:r>
+        <w:rPr>
+          <w:rFonts w:ascii="Calibri" w:hAnsi="Calibri" w:cs="Calibri"/>
+          <w:color w:val="000000"/>
+        </w:rPr>
+        <w:t>from.selectedOptions</w:t>
+      </w:r>
+      <w:proofErr w:type="spellEnd"/>
+      <w:r>
+        <w:rPr>
+          <w:rFonts w:ascii="Calibri" w:hAnsi="Calibri" w:cs="Calibri"/>
+          <w:color w:val="000000"/>
+        </w:rPr>
+        <w:t>];</w:t>
+      </w:r>
+    </w:p>
+    <w:p>
+      <w:pPr>
+        <w:rPr>
+          <w:rFonts w:ascii="Calibri" w:hAnsi="Calibri" w:cs="Calibri"/>
+          <w:color w:val="000000"/>
+        </w:rPr>
+      </w:pPr>
+    </w:p>
+    <w:p>
+      <w:pPr>
+        <w:rPr>
+          <w:rFonts w:ascii="Calibri" w:hAnsi="Calibri" w:cs="Calibri"/>
+          <w:color w:val="000000"/>
+        </w:rPr>
+      </w:pPr>
+      <w:r>
+        <w:rPr>
+          <w:rFonts w:ascii="Calibri" w:hAnsi="Calibri" w:cs="Calibri"/>
+          <w:color w:val="000000"/>
+        </w:rPr>
+        <w:t xml:space="preserve">    </w:t>
+      </w:r>
+      <w:proofErr w:type="spellStart"/>
+      <w:r>
+        <w:rPr>
+          <w:rFonts w:ascii="Calibri" w:hAnsi="Calibri" w:cs="Calibri"/>
+          <w:color w:val="000000"/>
+        </w:rPr>
+        <w:t>selectedOptions.forEach</w:t>
+      </w:r>
+      <w:proofErr w:type="spellEnd"/>
+      <w:r>
+        <w:rPr>
+          <w:rFonts w:ascii="Calibri" w:hAnsi="Calibri" w:cs="Calibri"/>
+          <w:color w:val="000000"/>
+        </w:rPr>
+        <w:t>(option =&gt; {</w:t>
+      </w:r>
+    </w:p>
+    <w:p>
+      <w:pPr>
+        <w:rPr>
+          <w:rFonts w:ascii="Calibri" w:hAnsi="Calibri" w:cs="Calibri"/>
+          <w:color w:val="000000"/>
+        </w:rPr>
+      </w:pPr>
+      <w:r>
+        <w:rPr>
+          <w:rFonts w:ascii="Calibri" w:hAnsi="Calibri" w:cs="Calibri"/>
+          <w:color w:val="000000"/>
+        </w:rPr>
+        <w:t xml:space="preserve">        </w:t>
+      </w:r>
+      <w:proofErr w:type="spellStart"/>
+      <w:r>
+        <w:rPr>
+          <w:rFonts w:ascii="Calibri" w:hAnsi="Calibri" w:cs="Calibri"/>
+          <w:color w:val="000000"/>
+        </w:rPr>
+        <w:t>to.appendChild</w:t>
+      </w:r>
+      <w:proofErr w:type="spellEnd"/>
+      <w:r>
+        <w:rPr>
+          <w:rFonts w:ascii="Calibri" w:hAnsi="Calibri" w:cs="Calibri"/>
+          <w:color w:val="000000"/>
+        </w:rPr>
+        <w:t>(option);</w:t>
+      </w:r>
+    </w:p>
+    <w:p>
+      <w:pPr>
+        <w:rPr>
+          <w:rFonts w:ascii="Calibri" w:hAnsi="Calibri" w:cs="Calibri"/>
+          <w:color w:val="000000"/>
+        </w:rPr>
+      </w:pPr>
+      <w:r>
+        <w:rPr>
+          <w:rFonts w:ascii="Calibri" w:hAnsi="Calibri" w:cs="Calibri"/>
+          <w:color w:val="000000"/>
+        </w:rPr>
+        <w:t xml:space="preserve">    });</w:t>
+      </w:r>
+    </w:p>
+    <w:p>
+      <w:pPr>
+        <w:rPr>
+          <w:b/>
+          <w:bCs/>
+        </w:rPr>
+      </w:pPr>
+      <w:r>
+        <w:rPr>
+          <w:rFonts w:ascii="Calibri" w:hAnsi="Calibri" w:cs="Calibri"/>
+          <w:color w:val="000000"/>
+        </w:rPr>
+        <w:t>}</w:t>
+      </w:r>
+      <w:r>
+        <w:rPr>
+          <w:rFonts w:ascii="Calibri" w:hAnsi="Calibri" w:cs="Calibri"/>
+          <w:color w:val="000000"/>
+        </w:rPr>
+        <w:br/>
+      </w:r>
+      <w:r>
+        <w:rPr>
+          <w:rFonts w:ascii="Calibri" w:hAnsi="Calibri" w:cs="Calibri"/>
+          <w:color w:val="000000"/>
+        </w:rPr>
+        <w:br/>
+      </w:r>
+      <w:r>
+        <w:rPr>
+          <w:rFonts w:ascii="Calibri" w:hAnsi="Calibri" w:cs="Calibri"/>
+          <w:color w:val="000000"/>
+        </w:rPr>
+        <w:br/>
+      </w:r>
+      <w:r>
+        <w:rPr>
+          <w:b/>
+          <w:bCs/>
+        </w:rPr>
+        <w:t>Jacob – For issue:</w:t>
+      </w:r>
+      <w:r>
+        <w:rPr>
+          <w:b/>
+          <w:bCs/>
+        </w:rPr>
+        <w:br/>
+      </w:r>
+      <w:r>
+        <w:rPr>
+          <w:rFonts w:ascii="Calibri" w:hAnsi="Calibri" w:cs="Calibri"/>
+          <w:color w:val="000000"/>
+        </w:rPr>
+        <w:t>when adding group to project that has a different manager, should require other manager to access project and approve add before fully adding to project</w:t>
+      </w:r>
+      <w:r>
+        <w:rPr>
+          <w:rFonts w:ascii="Calibri" w:hAnsi="Calibri" w:cs="Calibri"/>
+          <w:color w:val="000000"/>
+        </w:rPr>
+        <w:br/>
+      </w:r>
+      <w:r>
+        <w:rPr>
+          <w:rFonts w:ascii="Calibri" w:hAnsi="Calibri" w:cs="Calibri"/>
+          <w:color w:val="000000"/>
+        </w:rPr>
+        <w:br/>
+      </w:r>
+      <w:r>
+        <w:rPr>
+          <w:b/>
+          <w:bCs/>
+        </w:rPr>
+        <w:t>To enforce this requirement, you can introduce a pending approvals system where group additions require manager confirmation before becoming active.</w:t>
+      </w:r>
+    </w:p>
+    <w:p>
+      <w:pPr>
+        <w:rPr>
+          <w:b/>
+          <w:bCs/>
+        </w:rPr>
+      </w:pPr>
+      <w:r>
+        <w:rPr>
+          <w:b/>
+          <w:bCs/>
+        </w:rPr>
+        <w:lastRenderedPageBreak/>
+        <w:t>Here’s how you can structure it:</w:t>
+      </w:r>
+    </w:p>
+    <w:p>
+      <w:pPr>
+        <w:numPr>
+          <w:ilvl w:val="0"/>
+          <w:numId w:val="7"/>
+        </w:numPr>
+        <w:rPr>
+          <w:b/>
+          <w:bCs/>
+        </w:rPr>
+      </w:pPr>
+      <w:r>
+        <w:rPr>
+          <w:b/>
+          <w:bCs/>
+        </w:rPr>
+        <w:t>Track Pending Approvals</w:t>
+      </w:r>
+    </w:p>
+    <w:p>
+      <w:pPr>
+        <w:numPr>
+          <w:ilvl w:val="1"/>
+          <w:numId w:val="7"/>
+        </w:numPr>
+        <w:rPr>
+          <w:b/>
+          <w:bCs/>
+        </w:rPr>
+      </w:pPr>
+      <w:r>
+        <w:rPr>
+          <w:b/>
+          <w:bCs/>
+        </w:rPr>
+        <w:t>Modify your database to store pending approvals.</w:t>
+      </w:r>
+    </w:p>
+    <w:p>
+      <w:pPr>
+        <w:numPr>
+          <w:ilvl w:val="1"/>
+          <w:numId w:val="7"/>
+        </w:numPr>
+        <w:rPr>
+          <w:b/>
+          <w:bCs/>
+        </w:rPr>
+      </w:pPr>
+      <w:r>
+        <w:rPr>
+          <w:b/>
+          <w:bCs/>
+        </w:rPr>
+        <w:t>Display pending approvals in the UI.</w:t>
+      </w:r>
+    </w:p>
+    <w:p>
+      <w:pPr>
+        <w:numPr>
+          <w:ilvl w:val="0"/>
+          <w:numId w:val="7"/>
+        </w:numPr>
+        <w:rPr>
+          <w:b/>
+          <w:bCs/>
+        </w:rPr>
+      </w:pPr>
+      <w:r>
+        <w:rPr>
+          <w:b/>
+          <w:bCs/>
+        </w:rPr>
+        <w:t>Notify the Project Manager for Approval</w:t>
+      </w:r>
+    </w:p>
+    <w:p>
+      <w:pPr>
+        <w:numPr>
+          <w:ilvl w:val="1"/>
+          <w:numId w:val="7"/>
+        </w:numPr>
+        <w:rPr>
+          <w:b/>
+          <w:bCs/>
+        </w:rPr>
+      </w:pPr>
+      <w:r>
+        <w:rPr>
+          <w:b/>
+          <w:bCs/>
+        </w:rPr>
+        <w:t>Show pending group additions in the project manager’s dashboard.</w:t>
+      </w:r>
+    </w:p>
+    <w:p>
+      <w:pPr>
+        <w:numPr>
+          <w:ilvl w:val="1"/>
+          <w:numId w:val="7"/>
+        </w:numPr>
+        <w:rPr>
+          <w:b/>
+          <w:bCs/>
+        </w:rPr>
+      </w:pPr>
+      <w:r>
+        <w:rPr>
+          <w:b/>
+          <w:bCs/>
+        </w:rPr>
+        <w:t>Provide an Approve button to confirm the addition.</w:t>
+      </w:r>
+    </w:p>
+    <w:p>
+      <w:pPr>
+        <w:numPr>
+          <w:ilvl w:val="0"/>
+          <w:numId w:val="7"/>
+        </w:numPr>
+        <w:rPr>
+          <w:b/>
+          <w:bCs/>
+        </w:rPr>
+      </w:pPr>
+      <w:r>
+        <w:rPr>
+          <w:b/>
+          <w:bCs/>
+        </w:rPr>
+        <w:t>Approve the Addition via AJAX</w:t>
+      </w:r>
+    </w:p>
+    <w:p>
+      <w:pPr>
+        <w:numPr>
+          <w:ilvl w:val="1"/>
+          <w:numId w:val="7"/>
+        </w:numPr>
+        <w:rPr>
+          <w:b/>
+          <w:bCs/>
+        </w:rPr>
+      </w:pPr>
+      <w:r>
+        <w:rPr>
+          <w:b/>
+          <w:bCs/>
+        </w:rPr>
+        <w:t>Once approved, update the database to mark the group as assigned.</w:t>
+      </w:r>
+    </w:p>
+    <w:p>
+      <w:pPr>
+        <w:rPr>
+          <w:rFonts w:ascii="Calibri" w:hAnsi="Calibri" w:cs="Calibri"/>
+          <w:color w:val="000000"/>
+        </w:rPr>
+      </w:pPr>
+      <w:r>
+        <w:rPr>
+          <w:b/>
+          <w:bCs/>
+        </w:rPr>
+        <w:lastRenderedPageBreak/>
+        <w:drawing>
+          <wp:inline distT="0" distB="0" distL="0" distR="0" wp14:anchorId="0CFBB991" wp14:editId="01B5C68F">
+            <wp:extent cx="5943600" cy="6170295"/>
+            <wp:effectExtent l="0" t="0" r="0" b="1905"/>
+            <wp:docPr id="684419676" name="Picture 1" descr="A screenshot of a computer program&#10;&#10;AI-generated content may be incorrect."/>
+            <wp:cNvGraphicFramePr>
+              <a:graphicFrameLocks xmlns:a="http://schemas.openxmlformats.org/drawingml/2006/main" noChangeAspect="1"/>
+            </wp:cNvGraphicFramePr>
+            <a:graphic xmlns:a="http://schemas.openxmlformats.org/drawingml/2006/main">
+              <a:graphicData uri="http://schemas.openxmlformats.org/drawingml/2006/picture">
+                <pic:pic xmlns:pic="http://schemas.openxmlformats.org/drawingml/2006/picture">
+                  <pic:nvPicPr>
+                    <pic:cNvPr id="684419676" name="Picture 1" descr="A screenshot of a computer program&#10;&#10;AI-generated content may be incorrect."/>
+                    <pic:cNvPicPr/>
+                  </pic:nvPicPr>
+                  <pic:blipFill>
+                    <a:blip r:embed="rId7"/>
+                    <a:stretch>
+                      <a:fillRect/>
+                    </a:stretch>
+                  </pic:blipFill>
+                  <pic:spPr>
+                    <a:xfrm>
+                      <a:off x="0" y="0"/>
+                      <a:ext cx="5943600" cy="6170295"/>
+                    </a:xfrm>
+                    <a:prstGeom prst="rect">
+                      <a:avLst/>
+                    </a:prstGeom>
+                  </pic:spPr>
+                </pic:pic>
+              </a:graphicData>
+            </a:graphic>
+          </wp:inline>
+        </w:drawing>
+      </w:r>
+    </w:p>
+    <w:p>
+      <w:pPr>
+        <w:rPr>
+          <w:rFonts w:ascii="Calibri" w:hAnsi="Calibri" w:cs="Calibri"/>
+          <w:color w:val="000000"/>
+        </w:rPr>
+      </w:pPr>
+    </w:p>
+    <w:p>
+      <w:pPr>
+        <w:rPr>
+          <w:b/>
+          <w:bCs/>
+        </w:rPr>
+      </w:pPr>
+      <w:r>
+        <w:rPr>
+          <w:b/>
+          <w:bCs/>
+        </w:rPr>
+        <w:lastRenderedPageBreak/>
+        <w:drawing>
+          <wp:inline distT="0" distB="0" distL="0" distR="0" wp14:anchorId="38F2E527" wp14:editId="130507BC">
+            <wp:extent cx="5943600" cy="8086090"/>
+            <wp:effectExtent l="0" t="0" r="0" b="0"/>
+            <wp:docPr id="1580802436" name="Picture 1" descr="A screen shot of a computer program&#10;&#10;AI-generated content may be incorrect."/>
+            <wp:cNvGraphicFramePr>
+              <a:graphicFrameLocks xmlns:a="http://schemas.openxmlformats.org/drawingml/2006/main" noChangeAspect="1"/>
+            </wp:cNvGraphicFramePr>
+            <a:graphic xmlns:a="http://schemas.openxmlformats.org/drawingml/2006/main">
+              <a:graphicData uri="http://schemas.openxmlformats.org/drawingml/2006/picture">
+                <pic:pic xmlns:pic="http://schemas.openxmlformats.org/drawingml/2006/picture">
+                  <pic:nvPicPr>
+                    <pic:cNvPr id="1580802436" name="Picture 1" descr="A screen shot of a computer program&#10;&#10;AI-generated content may be incorrect."/>
+                    <pic:cNvPicPr/>
+                  </pic:nvPicPr>
+                  <pic:blipFill>
+                    <a:blip r:embed="rId8"/>
+                    <a:stretch>
+                      <a:fillRect/>
+                    </a:stretch>
+                  </pic:blipFill>
+                  <pic:spPr>
+                    <a:xfrm>
+                      <a:off x="0" y="0"/>
+                      <a:ext cx="5943600" cy="8086090"/>
+                    </a:xfrm>
+                    <a:prstGeom prst="rect">
+                      <a:avLst/>
+                    </a:prstGeom>
+                  </pic:spPr>
+                </pic:pic>
+              </a:graphicData>
+            </a:graphic>
+          </wp:inline>
+        </w:drawing>
+      </w:r>
+      <w:r>
+        <w:rPr>
+          <w:b/>
+          <w:bCs/>
+        </w:rPr>
+        <w:br/>
+      </w:r>
+      <w:r>
+        <w:rPr>
+          <w:rFonts w:ascii="Calibri" w:hAnsi="Calibri" w:cs="Calibri"/>
+          <w:color w:val="000000"/>
+        </w:rPr>
+        <w:lastRenderedPageBreak/>
+        <w:br/>
+      </w:r>
     </w:p>
     <w:sectPr>
       <w:pgSz w:w="12240" w:h="15840"/>
@@ -1825,6 +3860,240 @@
 <file path=word/numbering.xml><?xml version="1.0" encoding="utf-8"?>
 <w:numbering xmlns:wpc="http://schemas.microsoft.com/office/word/2010/wordprocessingCanvas" xmlns:cx="http://schemas.microsoft.com/office/drawing/2014/chartex" xmlns:cx1="http://schemas.microsoft.com/office/drawing/2015/9/8/chartex" xmlns:cx2="http://schemas.microsoft.com/office/drawing/2015/10/21/chartex" xmlns:cx3="http://schemas.microsoft.com/office/drawing/2016/5/9/chartex" xmlns:cx4="http://schemas.microsoft.com/office/drawing/2016/5/10/chartex" xmlns:cx5="http://schemas.microsoft.com/office/drawing/2016/5/11/chartex" xmlns:cx6="http://schemas.microsoft.com/office/drawing/2016/5/12/chartex" xmlns:cx7="http://schemas.microsoft.com/office/drawing/2016/5/13/chartex" xmlns:cx8="http://schemas.microsoft.com/office/drawing/2016/5/14/chartex" xmlns:mc="http://schemas.openxmlformats.org/markup-compatibility/2006" xmlns:aink="http://schemas.microsoft.com/office/drawing/2016/ink" xmlns:am3d="http://schemas.microsoft.com/office/drawing/2017/model3d" xmlns:o="urn:schemas-microsoft-com:office:office" xmlns:oel="http://schemas.microsoft.com/office/2019/extlst" xmlns:r="http://schemas.openxmlformats.org/officeDocument/2006/relationships" xmlns:m="http://schemas.openxmlformats.org/officeDocument/2006/math" xmlns:v="urn:schemas-microsoft-com:vml" xmlns:wp14="http://schemas.microsoft.com/office/word/2010/wordprocessingDrawing" xmlns:wp="http://schemas.openxmlformats.org/drawingml/2006/wordprocessingDrawing" xmlns:w10="urn:schemas-microsoft-com:office:word" xmlns:w="http://schemas.openxmlformats.org/wordprocessingml/2006/main" xmlns:w14="http://schemas.microsoft.com/office/word/2010/wordml" xmlns:w15="http://schemas.microsoft.com/office/word/2012/wordml" xmlns:w16cex="http://schemas.microsoft.com/office/word/2018/wordml/cex" xmlns:w16cid="http://schemas.microsoft.com/office/word/2016/wordml/cid" xmlns:w16="http://schemas.microsoft.com/office/word/2018/wordml" xmlns:w16du="http://schemas.microsoft.com/office/word/2023/wordml/word16du" xmlns:w16sdtdh="http://schemas.microsoft.com/office/word/2020/wordml/sdtdatahash" xmlns:w16sdtfl="http://schemas.microsoft.com/office/word/2024/wordml/sdtformatlock" xmlns:w16se="http://schemas.microsoft.com/office/word/2015/wordml/symex" xmlns:wpg="http://schemas.microsoft.com/office/word/2010/wordprocessingGroup" xmlns:wpi="http://schemas.microsoft.com/office/word/2010/wordprocessingInk" xmlns:wne="http://schemas.microsoft.com/office/word/2006/wordml" xmlns:wps="http://schemas.microsoft.com/office/word/2010/wordprocessingShape" mc:Ignorable="w14 w15 w16se w16cid w16 w16cex w16sdtdh w16sdtfl w16du wp14">
   <w:abstractNum w:abstractNumId="0" w15:restartNumberingAfterBreak="0">
+    <w:nsid w:val="166F5410"/>
+    <w:multiLevelType w:val="multilevel"/>
+    <w:tmpl w:val="6FA45880"/>
+    <w:lvl w:ilvl="0">
+      <w:start w:val="1"/>
+      <w:numFmt w:val="decimal"/>
+      <w:lvlText w:val="%1."/>
+      <w:lvlJc w:val="left"/>
+      <w:pPr>
+        <w:tabs>
+          <w:tab w:val="num" w:pos="720"/>
+        </w:tabs>
+        <w:ind w:left="720" w:hanging="360"/>
+      </w:pPr>
+    </w:lvl>
+    <w:lvl w:ilvl="1">
+      <w:start w:val="1"/>
+      <w:numFmt w:val="bullet"/>
+      <w:lvlText w:val="o"/>
+      <w:lvlJc w:val="left"/>
+      <w:pPr>
+        <w:tabs>
+          <w:tab w:val="num" w:pos="1440"/>
+        </w:tabs>
+        <w:ind w:left="1440" w:hanging="360"/>
+      </w:pPr>
+      <w:rPr>
+        <w:rFonts w:ascii="Courier New" w:hAnsi="Courier New" w:hint="default"/>
+        <w:sz w:val="20"/>
+      </w:rPr>
+    </w:lvl>
+    <w:lvl w:ilvl="2" w:tentative="1">
+      <w:start w:val="1"/>
+      <w:numFmt w:val="decimal"/>
+      <w:lvlText w:val="%3."/>
+      <w:lvlJc w:val="left"/>
+      <w:pPr>
+        <w:tabs>
+          <w:tab w:val="num" w:pos="2160"/>
+        </w:tabs>
+        <w:ind w:left="2160" w:hanging="360"/>
+      </w:pPr>
+    </w:lvl>
+    <w:lvl w:ilvl="3" w:tentative="1">
+      <w:start w:val="1"/>
+      <w:numFmt w:val="decimal"/>
+      <w:lvlText w:val="%4."/>
+      <w:lvlJc w:val="left"/>
+      <w:pPr>
+        <w:tabs>
+          <w:tab w:val="num" w:pos="2880"/>
+        </w:tabs>
+        <w:ind w:left="2880" w:hanging="360"/>
+      </w:pPr>
+    </w:lvl>
+    <w:lvl w:ilvl="4" w:tentative="1">
+      <w:start w:val="1"/>
+      <w:numFmt w:val="decimal"/>
+      <w:lvlText w:val="%5."/>
+      <w:lvlJc w:val="left"/>
+      <w:pPr>
+        <w:tabs>
+          <w:tab w:val="num" w:pos="3600"/>
+        </w:tabs>
+        <w:ind w:left="3600" w:hanging="360"/>
+      </w:pPr>
+    </w:lvl>
+    <w:lvl w:ilvl="5" w:tentative="1">
+      <w:start w:val="1"/>
+      <w:numFmt w:val="decimal"/>
+      <w:lvlText w:val="%6."/>
+      <w:lvlJc w:val="left"/>
+      <w:pPr>
+        <w:tabs>
+          <w:tab w:val="num" w:pos="4320"/>
+        </w:tabs>
+        <w:ind w:left="4320" w:hanging="360"/>
+      </w:pPr>
+    </w:lvl>
+    <w:lvl w:ilvl="6" w:tentative="1">
+      <w:start w:val="1"/>
+      <w:numFmt w:val="decimal"/>
+      <w:lvlText w:val="%7."/>
+      <w:lvlJc w:val="left"/>
+      <w:pPr>
+        <w:tabs>
+          <w:tab w:val="num" w:pos="5040"/>
+        </w:tabs>
+        <w:ind w:left="5040" w:hanging="360"/>
+      </w:pPr>
+    </w:lvl>
+    <w:lvl w:ilvl="7" w:tentative="1">
+      <w:start w:val="1"/>
+      <w:numFmt w:val="decimal"/>
+      <w:lvlText w:val="%8."/>
+      <w:lvlJc w:val="left"/>
+      <w:pPr>
+        <w:tabs>
+          <w:tab w:val="num" w:pos="5760"/>
+        </w:tabs>
+        <w:ind w:left="5760" w:hanging="360"/>
+      </w:pPr>
+    </w:lvl>
+    <w:lvl w:ilvl="8" w:tentative="1">
+      <w:start w:val="1"/>
+      <w:numFmt w:val="decimal"/>
+      <w:lvlText w:val="%9."/>
+      <w:lvlJc w:val="left"/>
+      <w:pPr>
+        <w:tabs>
+          <w:tab w:val="num" w:pos="6480"/>
+        </w:tabs>
+        <w:ind w:left="6480" w:hanging="360"/>
+      </w:pPr>
+    </w:lvl>
+  </w:abstractNum>
+  <w:abstractNum w:abstractNumId="1" w15:restartNumberingAfterBreak="0">
+    <w:nsid w:val="349B51C3"/>
+    <w:multiLevelType w:val="multilevel"/>
+    <w:tmpl w:val="E3C8FB54"/>
+    <w:lvl w:ilvl="0">
+      <w:start w:val="1"/>
+      <w:numFmt w:val="decimal"/>
+      <w:lvlText w:val="%1."/>
+      <w:lvlJc w:val="left"/>
+      <w:pPr>
+        <w:tabs>
+          <w:tab w:val="num" w:pos="720"/>
+        </w:tabs>
+        <w:ind w:left="720" w:hanging="360"/>
+      </w:pPr>
+    </w:lvl>
+    <w:lvl w:ilvl="1">
+      <w:start w:val="1"/>
+      <w:numFmt w:val="bullet"/>
+      <w:lvlText w:val="o"/>
+      <w:lvlJc w:val="left"/>
+      <w:pPr>
+        <w:tabs>
+          <w:tab w:val="num" w:pos="1440"/>
+        </w:tabs>
+        <w:ind w:left="1440" w:hanging="360"/>
+      </w:pPr>
+      <w:rPr>
+        <w:rFonts w:ascii="Courier New" w:hAnsi="Courier New" w:hint="default"/>
+        <w:sz w:val="20"/>
+      </w:rPr>
+    </w:lvl>
+    <w:lvl w:ilvl="2" w:tentative="1">
+      <w:start w:val="1"/>
+      <w:numFmt w:val="decimal"/>
+      <w:lvlText w:val="%3."/>
+      <w:lvlJc w:val="left"/>
+      <w:pPr>
+        <w:tabs>
+          <w:tab w:val="num" w:pos="2160"/>
+        </w:tabs>
+        <w:ind w:left="2160" w:hanging="360"/>
+      </w:pPr>
+    </w:lvl>
+    <w:lvl w:ilvl="3" w:tentative="1">
+      <w:start w:val="1"/>
+      <w:numFmt w:val="decimal"/>
+      <w:lvlText w:val="%4."/>
+      <w:lvlJc w:val="left"/>
+      <w:pPr>
+        <w:tabs>
+          <w:tab w:val="num" w:pos="2880"/>
+        </w:tabs>
+        <w:ind w:left="2880" w:hanging="360"/>
+      </w:pPr>
+    </w:lvl>
+    <w:lvl w:ilvl="4" w:tentative="1">
+      <w:start w:val="1"/>
+      <w:numFmt w:val="decimal"/>
+      <w:lvlText w:val="%5."/>
+      <w:lvlJc w:val="left"/>
+      <w:pPr>
+        <w:tabs>
+          <w:tab w:val="num" w:pos="3600"/>
+        </w:tabs>
+        <w:ind w:left="3600" w:hanging="360"/>
+      </w:pPr>
+    </w:lvl>
+    <w:lvl w:ilvl="5" w:tentative="1">
+      <w:start w:val="1"/>
+      <w:numFmt w:val="decimal"/>
+      <w:lvlText w:val="%6."/>
+      <w:lvlJc w:val="left"/>
+      <w:pPr>
+        <w:tabs>
+          <w:tab w:val="num" w:pos="4320"/>
+        </w:tabs>
+        <w:ind w:left="4320" w:hanging="360"/>
+      </w:pPr>
+    </w:lvl>
+    <w:lvl w:ilvl="6" w:tentative="1">
+      <w:start w:val="1"/>
+      <w:numFmt w:val="decimal"/>
+      <w:lvlText w:val="%7."/>
+      <w:lvlJc w:val="left"/>
+      <w:pPr>
+        <w:tabs>
+          <w:tab w:val="num" w:pos="5040"/>
+        </w:tabs>
+        <w:ind w:left="5040" w:hanging="360"/>
+      </w:pPr>
+    </w:lvl>
+    <w:lvl w:ilvl="7" w:tentative="1">
+      <w:start w:val="1"/>
+      <w:numFmt w:val="decimal"/>
+      <w:lvlText w:val="%8."/>
+      <w:lvlJc w:val="left"/>
+      <w:pPr>
+        <w:tabs>
+          <w:tab w:val="num" w:pos="5760"/>
+        </w:tabs>
+        <w:ind w:left="5760" w:hanging="360"/>
+      </w:pPr>
+    </w:lvl>
+    <w:lvl w:ilvl="8" w:tentative="1">
+      <w:start w:val="1"/>
+      <w:numFmt w:val="decimal"/>
+      <w:lvlText w:val="%9."/>
+      <w:lvlJc w:val="left"/>
+      <w:pPr>
+        <w:tabs>
+          <w:tab w:val="num" w:pos="6480"/>
+        </w:tabs>
+        <w:ind w:left="6480" w:hanging="360"/>
+      </w:pPr>
+    </w:lvl>
+  </w:abstractNum>
+  <w:abstractNum w:abstractNumId="2" w15:restartNumberingAfterBreak="0">
     <w:nsid w:val="40F1172E"/>
     <w:multiLevelType w:val="hybridMultilevel"/>
     <w:tmpl w:val="ED30E1E8"/>
@@ -1937,7 +4206,237 @@
       </w:rPr>
     </w:lvl>
   </w:abstractNum>
-  <w:abstractNum w:abstractNumId="1" w15:restartNumberingAfterBreak="0">
+  <w:abstractNum w:abstractNumId="3" w15:restartNumberingAfterBreak="0">
+    <w:nsid w:val="4C8A0F9E"/>
+    <w:multiLevelType w:val="multilevel"/>
+    <w:tmpl w:val="AD147A4C"/>
+    <w:lvl w:ilvl="0">
+      <w:start w:val="1"/>
+      <w:numFmt w:val="decimal"/>
+      <w:lvlText w:val="%1."/>
+      <w:lvlJc w:val="left"/>
+      <w:pPr>
+        <w:tabs>
+          <w:tab w:val="num" w:pos="720"/>
+        </w:tabs>
+        <w:ind w:left="720" w:hanging="360"/>
+      </w:pPr>
+    </w:lvl>
+    <w:lvl w:ilvl="1">
+      <w:start w:val="1"/>
+      <w:numFmt w:val="bullet"/>
+      <w:lvlText w:val="o"/>
+      <w:lvlJc w:val="left"/>
+      <w:pPr>
+        <w:tabs>
+          <w:tab w:val="num" w:pos="1440"/>
+        </w:tabs>
+        <w:ind w:left="1440" w:hanging="360"/>
+      </w:pPr>
+      <w:rPr>
+        <w:rFonts w:ascii="Courier New" w:hAnsi="Courier New" w:hint="default"/>
+        <w:sz w:val="20"/>
+      </w:rPr>
+    </w:lvl>
+    <w:lvl w:ilvl="2" w:tentative="1">
+      <w:start w:val="1"/>
+      <w:numFmt w:val="decimal"/>
+      <w:lvlText w:val="%3."/>
+      <w:lvlJc w:val="left"/>
+      <w:pPr>
+        <w:tabs>
+          <w:tab w:val="num" w:pos="2160"/>
+        </w:tabs>
+        <w:ind w:left="2160" w:hanging="360"/>
+      </w:pPr>
+    </w:lvl>
+    <w:lvl w:ilvl="3" w:tentative="1">
+      <w:start w:val="1"/>
+      <w:numFmt w:val="decimal"/>
+      <w:lvlText w:val="%4."/>
+      <w:lvlJc w:val="left"/>
+      <w:pPr>
+        <w:tabs>
+          <w:tab w:val="num" w:pos="2880"/>
+        </w:tabs>
+        <w:ind w:left="2880" w:hanging="360"/>
+      </w:pPr>
+    </w:lvl>
+    <w:lvl w:ilvl="4" w:tentative="1">
+      <w:start w:val="1"/>
+      <w:numFmt w:val="decimal"/>
+      <w:lvlText w:val="%5."/>
+      <w:lvlJc w:val="left"/>
+      <w:pPr>
+        <w:tabs>
+          <w:tab w:val="num" w:pos="3600"/>
+        </w:tabs>
+        <w:ind w:left="3600" w:hanging="360"/>
+      </w:pPr>
+    </w:lvl>
+    <w:lvl w:ilvl="5" w:tentative="1">
+      <w:start w:val="1"/>
+      <w:numFmt w:val="decimal"/>
+      <w:lvlText w:val="%6."/>
+      <w:lvlJc w:val="left"/>
+      <w:pPr>
+        <w:tabs>
+          <w:tab w:val="num" w:pos="4320"/>
+        </w:tabs>
+        <w:ind w:left="4320" w:hanging="360"/>
+      </w:pPr>
+    </w:lvl>
+    <w:lvl w:ilvl="6" w:tentative="1">
+      <w:start w:val="1"/>
+      <w:numFmt w:val="decimal"/>
+      <w:lvlText w:val="%7."/>
+      <w:lvlJc w:val="left"/>
+      <w:pPr>
+        <w:tabs>
+          <w:tab w:val="num" w:pos="5040"/>
+        </w:tabs>
+        <w:ind w:left="5040" w:hanging="360"/>
+      </w:pPr>
+    </w:lvl>
+    <w:lvl w:ilvl="7" w:tentative="1">
+      <w:start w:val="1"/>
+      <w:numFmt w:val="decimal"/>
+      <w:lvlText w:val="%8."/>
+      <w:lvlJc w:val="left"/>
+      <w:pPr>
+        <w:tabs>
+          <w:tab w:val="num" w:pos="5760"/>
+        </w:tabs>
+        <w:ind w:left="5760" w:hanging="360"/>
+      </w:pPr>
+    </w:lvl>
+    <w:lvl w:ilvl="8" w:tentative="1">
+      <w:start w:val="1"/>
+      <w:numFmt w:val="decimal"/>
+      <w:lvlText w:val="%9."/>
+      <w:lvlJc w:val="left"/>
+      <w:pPr>
+        <w:tabs>
+          <w:tab w:val="num" w:pos="6480"/>
+        </w:tabs>
+        <w:ind w:left="6480" w:hanging="360"/>
+      </w:pPr>
+    </w:lvl>
+  </w:abstractNum>
+  <w:abstractNum w:abstractNumId="4" w15:restartNumberingAfterBreak="0">
+    <w:nsid w:val="52F54143"/>
+    <w:multiLevelType w:val="multilevel"/>
+    <w:tmpl w:val="F40290B8"/>
+    <w:lvl w:ilvl="0">
+      <w:start w:val="1"/>
+      <w:numFmt w:val="decimal"/>
+      <w:lvlText w:val="%1."/>
+      <w:lvlJc w:val="left"/>
+      <w:pPr>
+        <w:tabs>
+          <w:tab w:val="num" w:pos="720"/>
+        </w:tabs>
+        <w:ind w:left="720" w:hanging="360"/>
+      </w:pPr>
+    </w:lvl>
+    <w:lvl w:ilvl="1" w:tentative="1">
+      <w:start w:val="1"/>
+      <w:numFmt w:val="decimal"/>
+      <w:lvlText w:val="%2."/>
+      <w:lvlJc w:val="left"/>
+      <w:pPr>
+        <w:tabs>
+          <w:tab w:val="num" w:pos="1440"/>
+        </w:tabs>
+        <w:ind w:left="1440" w:hanging="360"/>
+      </w:pPr>
+    </w:lvl>
+    <w:lvl w:ilvl="2" w:tentative="1">
+      <w:start w:val="1"/>
+      <w:numFmt w:val="decimal"/>
+      <w:lvlText w:val="%3."/>
+      <w:lvlJc w:val="left"/>
+      <w:pPr>
+        <w:tabs>
+          <w:tab w:val="num" w:pos="2160"/>
+        </w:tabs>
+        <w:ind w:left="2160" w:hanging="360"/>
+      </w:pPr>
+    </w:lvl>
+    <w:lvl w:ilvl="3" w:tentative="1">
+      <w:start w:val="1"/>
+      <w:numFmt w:val="decimal"/>
+      <w:lvlText w:val="%4."/>
+      <w:lvlJc w:val="left"/>
+      <w:pPr>
+        <w:tabs>
+          <w:tab w:val="num" w:pos="2880"/>
+        </w:tabs>
+        <w:ind w:left="2880" w:hanging="360"/>
+      </w:pPr>
+    </w:lvl>
+    <w:lvl w:ilvl="4" w:tentative="1">
+      <w:start w:val="1"/>
+      <w:numFmt w:val="decimal"/>
+      <w:lvlText w:val="%5."/>
+      <w:lvlJc w:val="left"/>
+      <w:pPr>
+        <w:tabs>
+          <w:tab w:val="num" w:pos="3600"/>
+        </w:tabs>
+        <w:ind w:left="3600" w:hanging="360"/>
+      </w:pPr>
+    </w:lvl>
+    <w:lvl w:ilvl="5" w:tentative="1">
+      <w:start w:val="1"/>
+      <w:numFmt w:val="decimal"/>
+      <w:lvlText w:val="%6."/>
+      <w:lvlJc w:val="left"/>
+      <w:pPr>
+        <w:tabs>
+          <w:tab w:val="num" w:pos="4320"/>
+        </w:tabs>
+        <w:ind w:left="4320" w:hanging="360"/>
+      </w:pPr>
+    </w:lvl>
+    <w:lvl w:ilvl="6" w:tentative="1">
+      <w:start w:val="1"/>
+      <w:numFmt w:val="decimal"/>
+      <w:lvlText w:val="%7."/>
+      <w:lvlJc w:val="left"/>
+      <w:pPr>
+        <w:tabs>
+          <w:tab w:val="num" w:pos="5040"/>
+        </w:tabs>
+        <w:ind w:left="5040" w:hanging="360"/>
+      </w:pPr>
+    </w:lvl>
+    <w:lvl w:ilvl="7" w:tentative="1">
+      <w:start w:val="1"/>
+      <w:numFmt w:val="decimal"/>
+      <w:lvlText w:val="%8."/>
+      <w:lvlJc w:val="left"/>
+      <w:pPr>
+        <w:tabs>
+          <w:tab w:val="num" w:pos="5760"/>
+        </w:tabs>
+        <w:ind w:left="5760" w:hanging="360"/>
+      </w:pPr>
+    </w:lvl>
+    <w:lvl w:ilvl="8" w:tentative="1">
+      <w:start w:val="1"/>
+      <w:numFmt w:val="decimal"/>
+      <w:lvlText w:val="%9."/>
+      <w:lvlJc w:val="left"/>
+      <w:pPr>
+        <w:tabs>
+          <w:tab w:val="num" w:pos="6480"/>
+        </w:tabs>
+        <w:ind w:left="6480" w:hanging="360"/>
+      </w:pPr>
+    </w:lvl>
+  </w:abstractNum>
+  <w:abstractNum w:abstractNumId="5" w15:restartNumberingAfterBreak="0">
     <w:nsid w:val="5BD5494F"/>
     <w:multiLevelType w:val="hybridMultilevel"/>
     <w:tmpl w:val="1DD6E0B2"/>
@@ -2050,7 +4549,7 @@
       </w:rPr>
     </w:lvl>
   </w:abstractNum>
-  <w:abstractNum w:abstractNumId="2" w15:restartNumberingAfterBreak="0">
+  <w:abstractNum w:abstractNumId="6" w15:restartNumberingAfterBreak="0">
     <w:nsid w:val="73490412"/>
     <w:multiLevelType w:val="hybridMultilevel"/>
     <w:tmpl w:val="C13246B0"/>
@@ -2137,13 +4636,25 @@
     </w:lvl>
   </w:abstractNum>
   <w:num w:numId="1" w16cid:durableId="2114395449">
-    <w:abstractNumId w:val="1"/>
+    <w:abstractNumId w:val="5"/>
   </w:num>
   <w:num w:numId="2" w16cid:durableId="1602447858">
+    <w:abstractNumId w:val="2"/>
+  </w:num>
+  <w:num w:numId="3" w16cid:durableId="1932614971">
+    <w:abstractNumId w:val="6"/>
+  </w:num>
+  <w:num w:numId="4" w16cid:durableId="682584379">
+    <w:abstractNumId w:val="4"/>
+  </w:num>
+  <w:num w:numId="5" w16cid:durableId="172453137">
+    <w:abstractNumId w:val="3"/>
+  </w:num>
+  <w:num w:numId="6" w16cid:durableId="1441684374">
     <w:abstractNumId w:val="0"/>
   </w:num>
-  <w:num w:numId="3" w16cid:durableId="1932614971">
-    <w:abstractNumId w:val="2"/>
+  <w:num w:numId="7" w16cid:durableId="881943264">
+    <w:abstractNumId w:val="1"/>
   </w:num>
 </w:numbering>
 </file>
@@ -2570,6 +5081,29 @@
       <w:szCs w:val="32"/>
     </w:rPr>
   </w:style>
+  <w:style w:type="paragraph" w:styleId="Heading3">
+    <w:name w:val="heading 3"/>
+    <w:basedOn w:val="Normal"/>
+    <w:next w:val="Normal"/>
+    <w:link w:val="Heading3Char"/>
+    <w:uiPriority w:val="9"/>
+    <w:semiHidden/>
+    <w:unhideWhenUsed/>
+    <w:qFormat/>
+    <w:rsid w:val="00620C92"/>
+    <w:pPr>
+      <w:keepNext/>
+      <w:keepLines/>
+      <w:spacing w:before="40" w:after="0"/>
+      <w:outlineLvl w:val="2"/>
+    </w:pPr>
+    <w:rPr>
+      <w:rFonts w:asciiTheme="majorHAnsi" w:eastAsiaTheme="majorEastAsia" w:hAnsiTheme="majorHAnsi" w:cstheme="majorBidi"/>
+      <w:color w:val="1F3763" w:themeColor="accent1" w:themeShade="7F"/>
+      <w:sz w:val="24"/>
+      <w:szCs w:val="24"/>
+    </w:rPr>
+  </w:style>
   <w:style w:type="character" w:default="1" w:styleId="DefaultParagraphFont">
     <w:name w:val="Default Paragraph Font"/>
     <w:uiPriority w:val="1"/>
@@ -2725,6 +5259,33 @@
     <w:rPr>
       <w:color w:val="605E5C"/>
       <w:shd w:val="clear" w:color="auto" w:fill="E1DFDD"/>
+    </w:rPr>
+  </w:style>
+  <w:style w:type="paragraph" w:styleId="NormalWeb">
+    <w:name w:val="Normal (Web)"/>
+    <w:basedOn w:val="Normal"/>
+    <w:uiPriority w:val="99"/>
+    <w:semiHidden/>
+    <w:unhideWhenUsed/>
+    <w:rsid w:val="00620C92"/>
+    <w:rPr>
+      <w:rFonts w:ascii="Times New Roman" w:hAnsi="Times New Roman" w:cs="Times New Roman"/>
+      <w:sz w:val="24"/>
+      <w:szCs w:val="24"/>
+    </w:rPr>
+  </w:style>
+  <w:style w:type="character" w:customStyle="1" w:styleId="Heading3Char">
+    <w:name w:val="Heading 3 Char"/>
+    <w:basedOn w:val="DefaultParagraphFont"/>
+    <w:link w:val="Heading3"/>
+    <w:uiPriority w:val="9"/>
+    <w:semiHidden/>
+    <w:rsid w:val="00620C92"/>
+    <w:rPr>
+      <w:rFonts w:asciiTheme="majorHAnsi" w:eastAsiaTheme="majorEastAsia" w:hAnsiTheme="majorHAnsi" w:cstheme="majorBidi"/>
+      <w:color w:val="1F3763" w:themeColor="accent1" w:themeShade="7F"/>
+      <w:sz w:val="24"/>
+      <w:szCs w:val="24"/>
     </w:rPr>
   </w:style>
 </w:styles>

</xml_diff>